<commit_message>
updated Resume Downloading files
</commit_message>
<xml_diff>
--- a/css/images/Zouheir Chalouf_Resume.docx
+++ b/css/images/Zouheir Chalouf_Resume.docx
@@ -1,6 +1,6 @@
 
 <file path=word/document.xml><?xml version="1.0" encoding="utf-8"?>
-<w:document xmlns:wpc="http://schemas.microsoft.com/office/word/2010/wordprocessingCanvas" xmlns:cx="http://schemas.microsoft.com/office/drawing/2014/chartex" xmlns:mc="http://schemas.openxmlformats.org/markup-compatibility/2006" xmlns:o="urn:schemas-microsoft-com:office:office" xmlns:r="http://schemas.openxmlformats.org/officeDocument/2006/relationships" xmlns:m="http://schemas.openxmlformats.org/officeDocument/2006/math" xmlns:v="urn:schemas-microsoft-com:vml" xmlns:wp14="http://schemas.microsoft.com/office/word/2010/wordprocessingDrawing" xmlns:wp="http://schemas.openxmlformats.org/drawingml/2006/wordprocessingDrawing" xmlns:w10="urn:schemas-microsoft-com:office:word" xmlns:w="http://schemas.openxmlformats.org/wordprocessingml/2006/main" xmlns:w14="http://schemas.microsoft.com/office/word/2010/wordml" xmlns:w15="http://schemas.microsoft.com/office/word/2012/wordml" xmlns:w16se="http://schemas.microsoft.com/office/word/2015/wordml/symex" xmlns:wpg="http://schemas.microsoft.com/office/word/2010/wordprocessingGroup" xmlns:wpi="http://schemas.microsoft.com/office/word/2010/wordprocessingInk" xmlns:wne="http://schemas.microsoft.com/office/word/2006/wordml" xmlns:wps="http://schemas.microsoft.com/office/word/2010/wordprocessingShape" mc:Ignorable="w14 w15 w16se wp14">
+<w:document xmlns:wpc="http://schemas.microsoft.com/office/word/2010/wordprocessingCanvas" xmlns:cx="http://schemas.microsoft.com/office/drawing/2014/chartex" xmlns:cx1="http://schemas.microsoft.com/office/drawing/2015/9/8/chartex" xmlns:cx2="http://schemas.microsoft.com/office/drawing/2015/10/21/chartex" xmlns:cx3="http://schemas.microsoft.com/office/drawing/2016/5/9/chartex" xmlns:cx4="http://schemas.microsoft.com/office/drawing/2016/5/10/chartex" xmlns:cx5="http://schemas.microsoft.com/office/drawing/2016/5/11/chartex" xmlns:cx6="http://schemas.microsoft.com/office/drawing/2016/5/12/chartex" xmlns:cx7="http://schemas.microsoft.com/office/drawing/2016/5/13/chartex" xmlns:cx8="http://schemas.microsoft.com/office/drawing/2016/5/14/chartex" xmlns:mc="http://schemas.openxmlformats.org/markup-compatibility/2006" xmlns:aink="http://schemas.microsoft.com/office/drawing/2016/ink" xmlns:am3d="http://schemas.microsoft.com/office/drawing/2017/model3d" xmlns:o="urn:schemas-microsoft-com:office:office" xmlns:oel="http://schemas.microsoft.com/office/2019/extlst" xmlns:r="http://schemas.openxmlformats.org/officeDocument/2006/relationships" xmlns:m="http://schemas.openxmlformats.org/officeDocument/2006/math" xmlns:v="urn:schemas-microsoft-com:vml" xmlns:wp14="http://schemas.microsoft.com/office/word/2010/wordprocessingDrawing" xmlns:wp="http://schemas.openxmlformats.org/drawingml/2006/wordprocessingDrawing" xmlns:w10="urn:schemas-microsoft-com:office:word" xmlns:w="http://schemas.openxmlformats.org/wordprocessingml/2006/main" xmlns:w14="http://schemas.microsoft.com/office/word/2010/wordml" xmlns:w15="http://schemas.microsoft.com/office/word/2012/wordml" xmlns:w16cex="http://schemas.microsoft.com/office/word/2018/wordml/cex" xmlns:w16cid="http://schemas.microsoft.com/office/word/2016/wordml/cid" xmlns:w16="http://schemas.microsoft.com/office/word/2018/wordml" xmlns:w16du="http://schemas.microsoft.com/office/word/2023/wordml/word16du" xmlns:w16sdtdh="http://schemas.microsoft.com/office/word/2020/wordml/sdtdatahash" xmlns:w16sdtfl="http://schemas.microsoft.com/office/word/2024/wordml/sdtformatlock" xmlns:w16se="http://schemas.microsoft.com/office/word/2015/wordml/symex" xmlns:wpg="http://schemas.microsoft.com/office/word/2010/wordprocessingGroup" xmlns:wpi="http://schemas.microsoft.com/office/word/2010/wordprocessingInk" xmlns:wne="http://schemas.microsoft.com/office/word/2006/wordml" xmlns:wps="http://schemas.microsoft.com/office/word/2010/wordprocessingShape" mc:Ignorable="w14 w15 w16se w16cid w16 w16cex w16sdtdh w16sdtfl w16du wp14">
   <w:body>
     <w:p>
       <w:pPr>
@@ -22,7 +22,6 @@
       </w:pPr>
       <w:bookmarkStart w:id="0" w:name="_heading=h.gjdgxs" w:colFirst="0" w:colLast="0"/>
       <w:bookmarkEnd w:id="0"/>
-      <w:proofErr w:type="spellStart"/>
       <w:r>
         <w:rPr>
           <w:rFonts w:ascii="Arial" w:eastAsia="Arial" w:hAnsi="Arial" w:cs="Arial"/>
@@ -31,79 +30,106 @@
           <w:sz w:val="28"/>
           <w:szCs w:val="28"/>
         </w:rPr>
-        <w:t>Zouheir</w:t>
-      </w:r>
-      <w:proofErr w:type="spellEnd"/>
-      <w:r>
-        <w:rPr>
-          <w:rFonts w:ascii="Arial" w:eastAsia="Arial" w:hAnsi="Arial" w:cs="Arial"/>
-          <w:b/>
-          <w:color w:val="000000"/>
-          <w:sz w:val="28"/>
-          <w:szCs w:val="28"/>
+        <w:t>Zouheir Chalouf</w:t>
+      </w:r>
+    </w:p>
+    <w:p>
+      <w:pPr>
+        <w:jc w:val="center"/>
+      </w:pPr>
+      <w:r>
+        <w:rPr>
+          <w:rFonts w:ascii="Arial" w:eastAsia="Arial" w:hAnsi="Arial" w:cs="Arial"/>
+          <w:b/>
+          <w:sz w:val="22"/>
+          <w:szCs w:val="22"/>
+        </w:rPr>
+        <w:t>LinkedIn</w:t>
+      </w:r>
+      <w:r>
+        <w:rPr>
+          <w:rFonts w:ascii="Arial" w:eastAsia="Arial" w:hAnsi="Arial" w:cs="Arial"/>
+          <w:b/>
+          <w:sz w:val="22"/>
+          <w:szCs w:val="22"/>
+        </w:rPr>
+        <w:t>:</w:t>
+      </w:r>
+      <w:r>
+        <w:rPr>
+          <w:rFonts w:ascii="Arial" w:eastAsia="Arial" w:hAnsi="Arial" w:cs="Arial"/>
+          <w:sz w:val="22"/>
+          <w:szCs w:val="22"/>
         </w:rPr>
         <w:t xml:space="preserve"> </w:t>
       </w:r>
-      <w:proofErr w:type="spellStart"/>
-      <w:r>
-        <w:rPr>
-          <w:rFonts w:ascii="Arial" w:eastAsia="Arial" w:hAnsi="Arial" w:cs="Arial"/>
-          <w:b/>
-          <w:color w:val="000000"/>
-          <w:sz w:val="28"/>
-          <w:szCs w:val="28"/>
-        </w:rPr>
-        <w:t>Chalouf</w:t>
-      </w:r>
-      <w:proofErr w:type="spellEnd"/>
-    </w:p>
-    <w:p>
-      <w:pPr>
-        <w:jc w:val="center"/>
-        <w:rPr>
-          <w:rFonts w:ascii="Arial" w:eastAsia="Arial" w:hAnsi="Arial" w:cs="Arial"/>
-          <w:color w:val="000000"/>
-          <w:sz w:val="28"/>
-          <w:szCs w:val="28"/>
-        </w:rPr>
-      </w:pPr>
-      <w:r>
-        <w:rPr>
-          <w:rFonts w:ascii="Arial" w:eastAsia="Arial" w:hAnsi="Arial" w:cs="Arial"/>
-          <w:b/>
-          <w:sz w:val="22"/>
-          <w:szCs w:val="22"/>
-        </w:rPr>
-        <w:t>Website:</w:t>
-      </w:r>
-      <w:r>
-        <w:rPr>
-          <w:rFonts w:ascii="Arial" w:eastAsia="Arial" w:hAnsi="Arial" w:cs="Arial"/>
-          <w:sz w:val="22"/>
-          <w:szCs w:val="22"/>
-        </w:rPr>
-        <w:t xml:space="preserve"> </w:t>
-      </w:r>
-      <w:hyperlink r:id="rId8">
+      <w:hyperlink r:id="rId8" w:history="1">
         <w:r>
           <w:rPr>
-            <w:rFonts w:ascii="Arial" w:eastAsia="Arial" w:hAnsi="Arial" w:cs="Arial"/>
-            <w:color w:val="1155CC"/>
-            <w:sz w:val="22"/>
-            <w:szCs w:val="22"/>
-            <w:u w:val="single"/>
+            <w:rStyle w:val="Hyperlink"/>
           </w:rPr>
-          <w:t>https://zouheirc.github.io/Zouheir/</w:t>
+          <w:t>www.linkedin.com/in/zouheir-c</w:t>
         </w:r>
       </w:hyperlink>
-      <w:r>
-        <w:rPr>
-          <w:rFonts w:ascii="Arial" w:eastAsia="Arial" w:hAnsi="Arial" w:cs="Arial"/>
-          <w:sz w:val="22"/>
-          <w:szCs w:val="22"/>
-        </w:rPr>
-        <w:br/>
-        <w:t xml:space="preserve">Wheeling, IL </w:t>
+    </w:p>
+    <w:p>
+      <w:pPr>
+        <w:jc w:val="center"/>
+      </w:pPr>
+      <w:r>
+        <w:rPr>
+          <w:rFonts w:ascii="Arial" w:eastAsia="Arial" w:hAnsi="Arial" w:cs="Arial"/>
+          <w:b/>
+          <w:sz w:val="22"/>
+          <w:szCs w:val="22"/>
+        </w:rPr>
+        <w:t>Website</w:t>
+      </w:r>
+      <w:r>
+        <w:rPr>
+          <w:rFonts w:ascii="Arial" w:eastAsia="Arial" w:hAnsi="Arial" w:cs="Arial"/>
+          <w:b/>
+          <w:sz w:val="22"/>
+          <w:szCs w:val="22"/>
+        </w:rPr>
+        <w:t>:</w:t>
+      </w:r>
+      <w:r>
+        <w:rPr>
+          <w:rFonts w:ascii="Arial" w:eastAsia="Arial" w:hAnsi="Arial" w:cs="Arial"/>
+          <w:sz w:val="22"/>
+          <w:szCs w:val="22"/>
+        </w:rPr>
+        <w:t xml:space="preserve"> </w:t>
+      </w:r>
+      <w:hyperlink r:id="rId9" w:history="1">
+        <w:r>
+          <w:rPr>
+            <w:rStyle w:val="Hyperlink"/>
+          </w:rPr>
+          <w:t>https://zouheirc.github.io/Zouheir/index.html</w:t>
+        </w:r>
+      </w:hyperlink>
+    </w:p>
+    <w:p>
+      <w:pPr>
+        <w:jc w:val="center"/>
+      </w:pPr>
+      <w:r>
+        <w:rPr>
+          <w:rFonts w:ascii="Arial" w:eastAsia="Arial" w:hAnsi="Arial" w:cs="Arial"/>
+          <w:sz w:val="22"/>
+          <w:szCs w:val="22"/>
+        </w:rPr>
+        <w:t>Niles</w:t>
+      </w:r>
+      <w:r>
+        <w:rPr>
+          <w:rFonts w:ascii="Arial" w:eastAsia="Arial" w:hAnsi="Arial" w:cs="Arial"/>
+          <w:sz w:val="22"/>
+          <w:szCs w:val="22"/>
+        </w:rPr>
+        <w:t xml:space="preserve">, IL </w:t>
       </w:r>
       <w:r>
         <w:rPr>
@@ -129,26 +155,17 @@
         </w:rPr>
         <w:t xml:space="preserve">| </w:t>
       </w:r>
-      <w:hyperlink r:id="rId9">
+      <w:hyperlink r:id="rId10" w:history="1">
         <w:r>
           <w:rPr>
+            <w:rStyle w:val="Hyperlink"/>
             <w:rFonts w:ascii="Arial" w:eastAsia="Arial" w:hAnsi="Arial" w:cs="Arial"/>
-            <w:color w:val="1155CC"/>
             <w:sz w:val="20"/>
             <w:szCs w:val="20"/>
-            <w:u w:val="single"/>
           </w:rPr>
-          <w:t>Zouheir-c@hotmail.com</w:t>
+          <w:t>Zouheir@live.com</w:t>
         </w:r>
       </w:hyperlink>
-      <w:r>
-        <w:rPr>
-          <w:rFonts w:ascii="Arial" w:eastAsia="Arial" w:hAnsi="Arial" w:cs="Arial"/>
-          <w:sz w:val="20"/>
-          <w:szCs w:val="20"/>
-        </w:rPr>
-        <w:t xml:space="preserve"> | Open To Relocation</w:t>
-      </w:r>
     </w:p>
     <w:p>
       <w:pPr>
@@ -182,9 +199,9 @@
           <w:noProof/>
         </w:rPr>
         <mc:AlternateContent>
-          <mc:Choice Requires="wpg">
+          <mc:Choice Requires="wps">
             <w:drawing>
-              <wp:anchor distT="0" distB="0" distL="114300" distR="114300" simplePos="0" relativeHeight="251658240" behindDoc="0" locked="0" layoutInCell="1" hidden="0" allowOverlap="1">
+              <wp:anchor distT="0" distB="0" distL="114300" distR="114300" simplePos="0" relativeHeight="251658240" behindDoc="0" locked="0" layoutInCell="1" hidden="0" allowOverlap="1" wp14:anchorId="3F5BEF10" wp14:editId="44EEFD72">
                 <wp:simplePos x="0" y="0"/>
                 <wp:positionH relativeFrom="column">
                   <wp:posOffset>12701</wp:posOffset>
@@ -227,47 +244,16 @@
               </wp:anchor>
             </w:drawing>
           </mc:Choice>
-          <mc:Fallback xmlns:sl="http://schemas.openxmlformats.org/schemaLibrary/2006/main" xmlns:a="http://schemas.openxmlformats.org/drawingml/2006/main" xmlns:pic="http://schemas.openxmlformats.org/drawingml/2006/picture" xmlns:c="http://schemas.openxmlformats.org/drawingml/2006/chart" xmlns:lc="http://schemas.openxmlformats.org/drawingml/2006/lockedCanvas" xmlns:dgm="http://schemas.openxmlformats.org/drawingml/2006/diagram">
-            <w:drawing>
-              <wp:anchor allowOverlap="1" behindDoc="0" distB="0" distT="0" distL="114300" distR="114300" hidden="0" layoutInCell="1" locked="0" relativeHeight="0" simplePos="0">
-                <wp:simplePos x="0" y="0"/>
-                <wp:positionH relativeFrom="column">
-                  <wp:posOffset>12701</wp:posOffset>
-                </wp:positionH>
-                <wp:positionV relativeFrom="paragraph">
-                  <wp:posOffset>0</wp:posOffset>
-                </wp:positionV>
-                <wp:extent cx="6979920" cy="41275"/>
-                <wp:effectExtent b="0" l="0" r="0" t="0"/>
-                <wp:wrapNone/>
-                <wp:docPr id="3" name="image1.png"/>
-                <a:graphic>
-                  <a:graphicData uri="http://schemas.openxmlformats.org/drawingml/2006/picture">
-                    <pic:pic>
-                      <pic:nvPicPr>
-                        <pic:cNvPr id="0" name="image1.png"/>
-                        <pic:cNvPicPr preferRelativeResize="0"/>
-                      </pic:nvPicPr>
-                      <pic:blipFill>
-                        <a:blip r:embed="rId10"/>
-                        <a:srcRect/>
-                        <a:stretch>
-                          <a:fillRect/>
-                        </a:stretch>
-                      </pic:blipFill>
-                      <pic:spPr>
-                        <a:xfrm>
-                          <a:off x="0" y="0"/>
-                          <a:ext cx="6979920" cy="41275"/>
-                        </a:xfrm>
-                        <a:prstGeom prst="rect"/>
-                        <a:ln/>
-                      </pic:spPr>
-                    </pic:pic>
-                  </a:graphicData>
-                </a:graphic>
-              </wp:anchor>
-            </w:drawing>
+          <mc:Fallback>
+            <w:pict>
+              <v:shapetype w14:anchorId="3EFACF4D" id="_x0000_t32" coordsize="21600,21600" o:spt="32" o:oned="t" path="m,l21600,21600e" filled="f">
+                <v:path arrowok="t" fillok="f" o:connecttype="none"/>
+                <o:lock v:ext="edit" shapetype="t"/>
+              </v:shapetype>
+              <v:shape id="Straight Arrow Connector 3" o:spid="_x0000_s1026" type="#_x0000_t32" style="position:absolute;margin-left:1pt;margin-top:0;width:549.6pt;height:3.25pt;z-index:251658240;visibility:visible;mso-wrap-style:square;mso-wrap-distance-left:9pt;mso-wrap-distance-top:0;mso-wrap-distance-right:9pt;mso-wrap-distance-bottom:0;mso-position-horizontal:absolute;mso-position-horizontal-relative:text;mso-position-vertical:absolute;mso-position-vertical-relative:text" o:gfxdata="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">
+                <v:stroke startarrowwidth="narrow" startarrowlength="short" endarrowwidth="narrow" endarrowlength="short"/>
+              </v:shape>
+            </w:pict>
           </mc:Fallback>
         </mc:AlternateContent>
       </w:r>
@@ -289,16 +275,6 @@
           <w:u w:val="single"/>
         </w:rPr>
       </w:pPr>
-      <w:r>
-        <w:rPr>
-          <w:rFonts w:ascii="Arial" w:eastAsia="Arial" w:hAnsi="Arial" w:cs="Arial"/>
-          <w:b/>
-          <w:sz w:val="22"/>
-          <w:szCs w:val="22"/>
-          <w:u w:val="single"/>
-        </w:rPr>
-        <w:t>Summary</w:t>
-      </w:r>
     </w:p>
     <w:p>
       <w:pPr>
@@ -311,17 +287,21 @@
         </w:pBdr>
         <w:rPr>
           <w:rFonts w:ascii="Arial" w:eastAsia="Arial" w:hAnsi="Arial" w:cs="Arial"/>
-          <w:sz w:val="22"/>
-          <w:szCs w:val="22"/>
-        </w:rPr>
-      </w:pPr>
-      <w:r>
-        <w:rPr>
-          <w:rFonts w:ascii="Arial" w:eastAsia="Arial" w:hAnsi="Arial" w:cs="Arial"/>
-          <w:sz w:val="22"/>
-          <w:szCs w:val="22"/>
-        </w:rPr>
-        <w:t xml:space="preserve">Front end web developer skilled in HTML5 CSS3 JavaScript. </w:t>
+          <w:b/>
+          <w:sz w:val="22"/>
+          <w:szCs w:val="22"/>
+          <w:u w:val="single"/>
+        </w:rPr>
+      </w:pPr>
+      <w:r>
+        <w:rPr>
+          <w:rFonts w:ascii="Arial" w:eastAsia="Arial" w:hAnsi="Arial" w:cs="Arial"/>
+          <w:b/>
+          <w:sz w:val="22"/>
+          <w:szCs w:val="22"/>
+          <w:u w:val="single"/>
+        </w:rPr>
+        <w:t>Career Highlights:</w:t>
       </w:r>
     </w:p>
     <w:p>
@@ -336,6 +316,96 @@
         <w:rPr>
           <w:rFonts w:ascii="Arial" w:eastAsia="Arial" w:hAnsi="Arial" w:cs="Arial"/>
           <w:b/>
+          <w:sz w:val="22"/>
+          <w:szCs w:val="22"/>
+          <w:u w:val="single"/>
+        </w:rPr>
+      </w:pPr>
+    </w:p>
+    <w:p>
+      <w:pPr>
+        <w:pBdr>
+          <w:top w:val="nil"/>
+          <w:left w:val="nil"/>
+          <w:bottom w:val="nil"/>
+          <w:right w:val="nil"/>
+          <w:between w:val="nil"/>
+        </w:pBdr>
+        <w:rPr>
+          <w:rFonts w:ascii="Arial" w:eastAsia="Arial" w:hAnsi="Arial" w:cs="Arial"/>
+          <w:sz w:val="22"/>
+          <w:szCs w:val="22"/>
+        </w:rPr>
+      </w:pPr>
+      <w:r>
+        <w:rPr>
+          <w:rFonts w:ascii="Arial" w:eastAsia="Arial" w:hAnsi="Arial" w:cs="Arial"/>
+          <w:sz w:val="22"/>
+          <w:szCs w:val="22"/>
+        </w:rPr>
+        <w:t xml:space="preserve">Highly motivated in Project Manager with years of experience in </w:t>
+      </w:r>
+      <w:r>
+        <w:rPr>
+          <w:rFonts w:ascii="Arial" w:eastAsia="Arial" w:hAnsi="Arial" w:cs="Arial"/>
+          <w:sz w:val="22"/>
+          <w:szCs w:val="22"/>
+        </w:rPr>
+        <w:t>Business Owner/Manager</w:t>
+      </w:r>
+      <w:r>
+        <w:rPr>
+          <w:rFonts w:ascii="Arial" w:eastAsia="Arial" w:hAnsi="Arial" w:cs="Arial"/>
+          <w:sz w:val="22"/>
+          <w:szCs w:val="22"/>
+        </w:rPr>
+        <w:t xml:space="preserve">, </w:t>
+      </w:r>
+      <w:r>
+        <w:rPr>
+          <w:rFonts w:ascii="Arial" w:eastAsia="Arial" w:hAnsi="Arial" w:cs="Arial"/>
+          <w:sz w:val="22"/>
+          <w:szCs w:val="22"/>
+        </w:rPr>
+        <w:t xml:space="preserve">Leasing Consultant, Sales, </w:t>
+      </w:r>
+      <w:r>
+        <w:rPr>
+          <w:rFonts w:ascii="Arial" w:eastAsia="Arial" w:hAnsi="Arial" w:cs="Arial"/>
+          <w:sz w:val="22"/>
+          <w:szCs w:val="22"/>
+        </w:rPr>
+        <w:t xml:space="preserve">Technical Support Supervisor </w:t>
+      </w:r>
+      <w:r>
+        <w:rPr>
+          <w:rFonts w:ascii="Arial" w:eastAsia="Arial" w:hAnsi="Arial" w:cs="Arial"/>
+          <w:sz w:val="22"/>
+          <w:szCs w:val="22"/>
+        </w:rPr>
+        <w:t>Customer Service</w:t>
+      </w:r>
+      <w:r>
+        <w:rPr>
+          <w:rFonts w:ascii="Arial" w:eastAsia="Arial" w:hAnsi="Arial" w:cs="Arial"/>
+          <w:sz w:val="22"/>
+          <w:szCs w:val="22"/>
+        </w:rPr>
+        <w:t xml:space="preserve"> Looking to leverage my ability to meet deadlines for multiple assignments and detailed-oriented skills in mid/senior positions.</w:t>
+      </w:r>
+    </w:p>
+    <w:p>
+      <w:pPr>
+        <w:pBdr>
+          <w:top w:val="nil"/>
+          <w:left w:val="nil"/>
+          <w:bottom w:val="nil"/>
+          <w:right w:val="nil"/>
+          <w:between w:val="nil"/>
+        </w:pBdr>
+        <w:rPr>
+          <w:rFonts w:ascii="Arial" w:eastAsia="Arial" w:hAnsi="Arial" w:cs="Arial"/>
+          <w:b/>
           <w:sz w:val="14"/>
           <w:szCs w:val="14"/>
         </w:rPr>
@@ -357,8 +427,18 @@
           <w:sz w:val="22"/>
           <w:szCs w:val="22"/>
         </w:rPr>
-        <w:t xml:space="preserve">Technical Skills: </w:t>
-      </w:r>
+        <w:t>Technical Skills:</w:t>
+      </w:r>
+    </w:p>
+    <w:p>
+      <w:pPr>
+        <w:rPr>
+          <w:rFonts w:ascii="Arial" w:eastAsia="Arial" w:hAnsi="Arial" w:cs="Arial"/>
+          <w:b/>
+          <w:sz w:val="22"/>
+          <w:szCs w:val="22"/>
+        </w:rPr>
+      </w:pPr>
     </w:p>
     <w:p>
       <w:pPr>
@@ -405,6 +485,16 @@
         </w:rPr>
         <w:t>Key Skills:</w:t>
       </w:r>
+    </w:p>
+    <w:p>
+      <w:pPr>
+        <w:rPr>
+          <w:rFonts w:ascii="Arial" w:eastAsia="Arial" w:hAnsi="Arial" w:cs="Arial"/>
+          <w:b/>
+          <w:sz w:val="22"/>
+          <w:szCs w:val="22"/>
+        </w:rPr>
+      </w:pPr>
     </w:p>
     <w:p>
       <w:pPr>
@@ -532,18 +622,33 @@
       <w:pPr>
         <w:rPr>
           <w:rFonts w:ascii="Arial" w:eastAsia="Arial" w:hAnsi="Arial" w:cs="Arial"/>
-          <w:sz w:val="22"/>
-          <w:szCs w:val="22"/>
-        </w:rPr>
-      </w:pPr>
-      <w:r>
-        <w:rPr>
-          <w:rFonts w:ascii="Arial" w:eastAsia="Arial" w:hAnsi="Arial" w:cs="Arial"/>
+          <w:b/>
+          <w:bCs/>
+          <w:sz w:val="22"/>
+          <w:szCs w:val="22"/>
+        </w:rPr>
+      </w:pPr>
+      <w:r>
+        <w:rPr>
+          <w:rFonts w:ascii="Arial" w:eastAsia="Arial" w:hAnsi="Arial" w:cs="Arial"/>
+          <w:b/>
+          <w:bCs/>
           <w:sz w:val="22"/>
           <w:szCs w:val="22"/>
         </w:rPr>
         <w:t>Special Training Courses:</w:t>
       </w:r>
+    </w:p>
+    <w:p>
+      <w:pPr>
+        <w:rPr>
+          <w:rFonts w:ascii="Arial" w:eastAsia="Arial" w:hAnsi="Arial" w:cs="Arial"/>
+          <w:b/>
+          <w:bCs/>
+          <w:sz w:val="22"/>
+          <w:szCs w:val="22"/>
+        </w:rPr>
+      </w:pPr>
     </w:p>
     <w:p>
       <w:pPr>
@@ -570,18 +675,8 @@
           <w:sz w:val="22"/>
           <w:szCs w:val="22"/>
         </w:rPr>
-        <w:t xml:space="preserve">Full Stack Web Development 2020 </w:t>
-      </w:r>
-      <w:proofErr w:type="spellStart"/>
-      <w:r>
-        <w:rPr>
-          <w:rFonts w:ascii="Arial" w:eastAsia="Arial" w:hAnsi="Arial" w:cs="Arial"/>
-          <w:sz w:val="22"/>
-          <w:szCs w:val="22"/>
-        </w:rPr>
-        <w:t>Udemy</w:t>
-      </w:r>
-      <w:proofErr w:type="spellEnd"/>
+        <w:t>Full Stack Web Development 2020 Udemy</w:t>
+      </w:r>
     </w:p>
     <w:p>
       <w:pPr>
@@ -608,18 +703,8 @@
           <w:sz w:val="22"/>
           <w:szCs w:val="22"/>
         </w:rPr>
-        <w:t xml:space="preserve">Business Analysis Fundamentals 2020 </w:t>
-      </w:r>
-      <w:proofErr w:type="spellStart"/>
-      <w:r>
-        <w:rPr>
-          <w:rFonts w:ascii="Arial" w:eastAsia="Arial" w:hAnsi="Arial" w:cs="Arial"/>
-          <w:sz w:val="22"/>
-          <w:szCs w:val="22"/>
-        </w:rPr>
-        <w:t>Udemy</w:t>
-      </w:r>
-      <w:proofErr w:type="spellEnd"/>
+        <w:t>Business Analysis Fundamentals 2020 Udemy</w:t>
+      </w:r>
     </w:p>
     <w:p>
       <w:pPr>
@@ -646,7 +731,7 @@
           <w:sz w:val="22"/>
           <w:szCs w:val="22"/>
         </w:rPr>
-        <w:t>IT Business Analyst Workshop (Waterfall &amp; Agile Scrum) 2018, on-site USA-Illinois</w:t>
+        <w:t>IT Business Analyst Workshop (Waterfall &amp; Agile Scrum) 2018, USA-Illinois</w:t>
       </w:r>
     </w:p>
     <w:p>
@@ -679,6 +764,49 @@
     </w:p>
     <w:p>
       <w:pPr>
+        <w:rPr>
+          <w:rFonts w:ascii="Arial" w:eastAsia="Arial" w:hAnsi="Arial" w:cs="Arial"/>
+          <w:b/>
+          <w:sz w:val="22"/>
+          <w:szCs w:val="22"/>
+          <w:u w:val="single"/>
+        </w:rPr>
+      </w:pPr>
+    </w:p>
+    <w:p>
+      <w:pPr>
+        <w:rPr>
+          <w:rFonts w:ascii="Arial" w:eastAsia="Arial" w:hAnsi="Arial" w:cs="Arial"/>
+          <w:b/>
+          <w:sz w:val="22"/>
+          <w:szCs w:val="22"/>
+          <w:u w:val="single"/>
+        </w:rPr>
+      </w:pPr>
+      <w:r>
+        <w:rPr>
+          <w:rFonts w:ascii="Arial" w:eastAsia="Arial" w:hAnsi="Arial" w:cs="Arial"/>
+          <w:b/>
+          <w:sz w:val="22"/>
+          <w:szCs w:val="22"/>
+          <w:u w:val="single"/>
+        </w:rPr>
+        <w:t>PROFESSIONAL EXPERIENCE</w:t>
+      </w:r>
+    </w:p>
+    <w:p>
+      <w:pPr>
+        <w:rPr>
+          <w:rFonts w:ascii="Arial" w:eastAsia="Arial" w:hAnsi="Arial" w:cs="Arial"/>
+          <w:b/>
+          <w:sz w:val="22"/>
+          <w:szCs w:val="22"/>
+          <w:u w:val="single"/>
+        </w:rPr>
+      </w:pPr>
+    </w:p>
+    <w:p>
+      <w:pPr>
         <w:pBdr>
           <w:top w:val="nil"/>
           <w:left w:val="nil"/>
@@ -688,43 +816,68 @@
         </w:pBdr>
         <w:rPr>
           <w:rFonts w:ascii="Arial" w:eastAsia="Arial" w:hAnsi="Arial" w:cs="Arial"/>
-          <w:sz w:val="14"/>
-          <w:szCs w:val="14"/>
-        </w:rPr>
-      </w:pPr>
-      <w:bookmarkStart w:id="1" w:name="_heading=h.30j0zll" w:colFirst="0" w:colLast="0"/>
-      <w:bookmarkEnd w:id="1"/>
-    </w:p>
-    <w:p>
-      <w:pPr>
-        <w:rPr>
-          <w:rFonts w:ascii="Arial" w:eastAsia="Arial" w:hAnsi="Arial" w:cs="Arial"/>
-          <w:b/>
-          <w:sz w:val="22"/>
-          <w:szCs w:val="22"/>
-        </w:rPr>
-      </w:pPr>
-      <w:r>
-        <w:rPr>
-          <w:rFonts w:ascii="Arial" w:eastAsia="Arial" w:hAnsi="Arial" w:cs="Arial"/>
-          <w:sz w:val="22"/>
-          <w:szCs w:val="22"/>
-        </w:rPr>
-        <w:t>Career Break/Transition Period</w:t>
-      </w:r>
-      <w:r>
-        <w:rPr>
-          <w:rFonts w:ascii="Arial" w:eastAsia="Arial" w:hAnsi="Arial" w:cs="Arial"/>
-          <w:b/>
-          <w:sz w:val="22"/>
-          <w:szCs w:val="22"/>
-        </w:rPr>
-        <w:t xml:space="preserve"> </w:t>
-      </w:r>
-      <w:r>
-        <w:rPr>
-          <w:rFonts w:ascii="Arial" w:eastAsia="Arial" w:hAnsi="Arial" w:cs="Arial"/>
-          <w:b/>
+          <w:b/>
+          <w:bCs/>
+          <w:sz w:val="22"/>
+          <w:szCs w:val="22"/>
+        </w:rPr>
+      </w:pPr>
+      <w:r>
+        <w:rPr>
+          <w:rFonts w:ascii="Arial" w:eastAsia="Arial" w:hAnsi="Arial" w:cs="Arial"/>
+          <w:b/>
+          <w:bCs/>
+          <w:sz w:val="22"/>
+          <w:szCs w:val="22"/>
+        </w:rPr>
+        <w:t>Business Manager</w:t>
+      </w:r>
+    </w:p>
+    <w:p>
+      <w:pPr>
+        <w:rPr>
+          <w:rFonts w:ascii="Arial" w:eastAsia="Arial" w:hAnsi="Arial" w:cs="Arial"/>
+          <w:b/>
+          <w:color w:val="0000FF"/>
+          <w:sz w:val="22"/>
+          <w:szCs w:val="22"/>
+        </w:rPr>
+      </w:pPr>
+      <w:r>
+        <w:rPr>
+          <w:rFonts w:ascii="Arial" w:eastAsia="Arial" w:hAnsi="Arial" w:cs="Arial"/>
+          <w:b/>
+          <w:bCs/>
+          <w:sz w:val="22"/>
+          <w:szCs w:val="22"/>
+        </w:rPr>
+        <w:t>A Class Auto</w:t>
+      </w:r>
+      <w:r>
+        <w:rPr>
+          <w:rFonts w:ascii="Arial" w:eastAsia="Arial" w:hAnsi="Arial" w:cs="Arial"/>
+          <w:b/>
+          <w:bCs/>
+          <w:sz w:val="22"/>
+          <w:szCs w:val="22"/>
+        </w:rPr>
+        <w:t xml:space="preserve"> Inc.</w:t>
+      </w:r>
+      <w:r>
+        <w:rPr>
+          <w:rFonts w:ascii="Arial" w:eastAsia="Arial" w:hAnsi="Arial" w:cs="Arial"/>
+          <w:b/>
+          <w:color w:val="000000"/>
+          <w:sz w:val="22"/>
+          <w:szCs w:val="22"/>
+        </w:rPr>
+        <w:t xml:space="preserve">                                                     </w:t>
+      </w:r>
+      <w:r>
+        <w:rPr>
+          <w:rFonts w:ascii="Arial" w:eastAsia="Arial" w:hAnsi="Arial" w:cs="Arial"/>
+          <w:b/>
+          <w:color w:val="000000"/>
           <w:sz w:val="22"/>
           <w:szCs w:val="22"/>
         </w:rPr>
@@ -734,6 +887,7 @@
         <w:rPr>
           <w:rFonts w:ascii="Arial" w:eastAsia="Arial" w:hAnsi="Arial" w:cs="Arial"/>
           <w:b/>
+          <w:color w:val="000000"/>
           <w:sz w:val="22"/>
           <w:szCs w:val="22"/>
         </w:rPr>
@@ -743,59 +897,69 @@
         <w:rPr>
           <w:rFonts w:ascii="Arial" w:eastAsia="Arial" w:hAnsi="Arial" w:cs="Arial"/>
           <w:b/>
+          <w:color w:val="000000"/>
           <w:sz w:val="22"/>
           <w:szCs w:val="22"/>
         </w:rPr>
         <w:tab/>
-      </w:r>
-      <w:r>
-        <w:rPr>
-          <w:rFonts w:ascii="Arial" w:eastAsia="Arial" w:hAnsi="Arial" w:cs="Arial"/>
-          <w:b/>
-          <w:sz w:val="22"/>
-          <w:szCs w:val="22"/>
-        </w:rPr>
-        <w:tab/>
-      </w:r>
-      <w:r>
-        <w:rPr>
-          <w:rFonts w:ascii="Arial" w:eastAsia="Arial" w:hAnsi="Arial" w:cs="Arial"/>
-          <w:b/>
-          <w:sz w:val="22"/>
-          <w:szCs w:val="22"/>
-        </w:rPr>
-        <w:tab/>
-      </w:r>
-      <w:r>
-        <w:rPr>
-          <w:rFonts w:ascii="Arial" w:eastAsia="Arial" w:hAnsi="Arial" w:cs="Arial"/>
-          <w:b/>
-          <w:sz w:val="22"/>
-          <w:szCs w:val="22"/>
-        </w:rPr>
-        <w:tab/>
-      </w:r>
-      <w:r>
-        <w:rPr>
-          <w:rFonts w:ascii="Arial" w:eastAsia="Arial" w:hAnsi="Arial" w:cs="Arial"/>
-          <w:b/>
-          <w:sz w:val="22"/>
-          <w:szCs w:val="22"/>
-        </w:rPr>
-        <w:tab/>
-        <w:t xml:space="preserve">08/2015 – Present  </w:t>
-      </w:r>
-      <w:r>
-        <w:rPr>
-          <w:rFonts w:ascii="Arial" w:eastAsia="Arial" w:hAnsi="Arial" w:cs="Arial"/>
-          <w:b/>
-          <w:sz w:val="22"/>
-          <w:szCs w:val="22"/>
-          <w:highlight w:val="lightGray"/>
-          <w:u w:val="single"/>
-        </w:rPr>
-        <w:t xml:space="preserve">  </w:t>
-      </w:r>
+        <w:t xml:space="preserve">           </w:t>
+      </w:r>
+      <w:r>
+        <w:rPr>
+          <w:rFonts w:ascii="Arial" w:eastAsia="Arial" w:hAnsi="Arial" w:cs="Arial"/>
+          <w:b/>
+          <w:sz w:val="22"/>
+          <w:szCs w:val="22"/>
+        </w:rPr>
+        <w:t>201</w:t>
+      </w:r>
+      <w:r>
+        <w:rPr>
+          <w:rFonts w:ascii="Arial" w:eastAsia="Arial" w:hAnsi="Arial" w:cs="Arial"/>
+          <w:b/>
+          <w:sz w:val="22"/>
+          <w:szCs w:val="22"/>
+        </w:rPr>
+        <w:t>6</w:t>
+      </w:r>
+      <w:r>
+        <w:rPr>
+          <w:rFonts w:ascii="Arial" w:eastAsia="Arial" w:hAnsi="Arial" w:cs="Arial"/>
+          <w:b/>
+          <w:sz w:val="22"/>
+          <w:szCs w:val="22"/>
+        </w:rPr>
+        <w:t xml:space="preserve"> – </w:t>
+      </w:r>
+      <w:r>
+        <w:rPr>
+          <w:rFonts w:ascii="Arial" w:eastAsia="Arial" w:hAnsi="Arial" w:cs="Arial"/>
+          <w:b/>
+          <w:sz w:val="22"/>
+          <w:szCs w:val="22"/>
+        </w:rPr>
+        <w:t>Mar-</w:t>
+      </w:r>
+      <w:r>
+        <w:rPr>
+          <w:rFonts w:ascii="Arial" w:eastAsia="Arial" w:hAnsi="Arial" w:cs="Arial"/>
+          <w:b/>
+          <w:sz w:val="22"/>
+          <w:szCs w:val="22"/>
+        </w:rPr>
+        <w:t>2025</w:t>
+      </w:r>
+    </w:p>
+    <w:p>
+      <w:pPr>
+        <w:rPr>
+          <w:rFonts w:ascii="Arial" w:eastAsia="Arial" w:hAnsi="Arial" w:cs="Arial"/>
+          <w:b/>
+          <w:color w:val="0000FF"/>
+          <w:sz w:val="22"/>
+          <w:szCs w:val="22"/>
+        </w:rPr>
+      </w:pPr>
     </w:p>
     <w:p>
       <w:pPr>
@@ -815,7 +979,63 @@
           <w:sz w:val="22"/>
           <w:szCs w:val="22"/>
         </w:rPr>
-        <w:t xml:space="preserve">Relocated to from Qatar to the US </w:t>
+        <w:t>Hired</w:t>
+      </w:r>
+      <w:r>
+        <w:rPr>
+          <w:rFonts w:ascii="Arial" w:eastAsia="Arial" w:hAnsi="Arial" w:cs="Arial"/>
+          <w:sz w:val="22"/>
+          <w:szCs w:val="22"/>
+        </w:rPr>
+        <w:t xml:space="preserve">, Trained and Supervised </w:t>
+      </w:r>
+      <w:r>
+        <w:rPr>
+          <w:rFonts w:ascii="Arial" w:eastAsia="Arial" w:hAnsi="Arial" w:cs="Arial"/>
+          <w:sz w:val="22"/>
+          <w:szCs w:val="22"/>
+        </w:rPr>
+        <w:t>11</w:t>
+      </w:r>
+      <w:r>
+        <w:rPr>
+          <w:rFonts w:ascii="Arial" w:eastAsia="Arial" w:hAnsi="Arial" w:cs="Arial"/>
+          <w:sz w:val="22"/>
+          <w:szCs w:val="22"/>
+        </w:rPr>
+        <w:t xml:space="preserve">+ </w:t>
+      </w:r>
+      <w:r>
+        <w:rPr>
+          <w:rFonts w:ascii="Arial" w:eastAsia="Arial" w:hAnsi="Arial" w:cs="Arial"/>
+          <w:sz w:val="22"/>
+          <w:szCs w:val="22"/>
+        </w:rPr>
+        <w:t>employees</w:t>
+      </w:r>
+      <w:r>
+        <w:rPr>
+          <w:rFonts w:ascii="Arial" w:eastAsia="Arial" w:hAnsi="Arial" w:cs="Arial"/>
+          <w:sz w:val="22"/>
+          <w:szCs w:val="22"/>
+        </w:rPr>
+        <w:t xml:space="preserve"> in a collaborative work environment, </w:t>
+      </w:r>
+      <w:r>
+        <w:rPr>
+          <w:rFonts w:ascii="Arial" w:eastAsia="Arial" w:hAnsi="Arial" w:cs="Arial"/>
+          <w:sz w:val="22"/>
+          <w:szCs w:val="22"/>
+        </w:rPr>
+        <w:t>contributing to a 60% increase in productivity</w:t>
+      </w:r>
+      <w:r>
+        <w:rPr>
+          <w:rFonts w:ascii="Arial" w:eastAsia="Arial" w:hAnsi="Arial" w:cs="Arial"/>
+          <w:sz w:val="22"/>
+          <w:szCs w:val="22"/>
+        </w:rPr>
+        <w:t>.</w:t>
       </w:r>
     </w:p>
     <w:p>
@@ -836,7 +1056,7 @@
           <w:sz w:val="22"/>
           <w:szCs w:val="22"/>
         </w:rPr>
-        <w:t>Began working as a Driver with Lyft &amp; Uber proving customer service and tracking mileage                            maintenance needs, and in Excel</w:t>
+        <w:t>Created and balanced budgets, established billing strategy, and implemented an accounting system, increasing efficiency by 92%</w:t>
       </w:r>
     </w:p>
     <w:p>
@@ -857,38 +1077,367 @@
           <w:sz w:val="22"/>
           <w:szCs w:val="22"/>
         </w:rPr>
-        <w:t>Enrolled in technical trainings to jump start new career opportunities in web development</w:t>
-      </w:r>
-    </w:p>
-    <w:p>
-      <w:pPr>
-        <w:rPr>
-          <w:rFonts w:ascii="Arial" w:eastAsia="Arial" w:hAnsi="Arial" w:cs="Arial"/>
-          <w:sz w:val="14"/>
-          <w:szCs w:val="14"/>
-        </w:rPr>
-      </w:pPr>
-    </w:p>
-    <w:p>
-      <w:pPr>
-        <w:rPr>
-          <w:rFonts w:ascii="Arial" w:eastAsia="Arial" w:hAnsi="Arial" w:cs="Arial"/>
-          <w:b/>
-          <w:sz w:val="22"/>
-          <w:szCs w:val="22"/>
+        <w:t>Managing budgets, tracking expenses, forecasting revenue, and implementing strategies to maximize profitability.</w:t>
+      </w:r>
+    </w:p>
+    <w:p>
+      <w:pPr>
+        <w:numPr>
+          <w:ilvl w:val="0"/>
+          <w:numId w:val="2"/>
+        </w:numPr>
+        <w:rPr>
+          <w:rFonts w:ascii="Arial" w:eastAsia="Arial" w:hAnsi="Arial" w:cs="Arial"/>
+          <w:sz w:val="22"/>
+          <w:szCs w:val="22"/>
+        </w:rPr>
+      </w:pPr>
+      <w:r>
+        <w:rPr>
+          <w:rFonts w:ascii="Arial" w:eastAsia="Arial" w:hAnsi="Arial" w:cs="Arial"/>
+          <w:sz w:val="22"/>
+          <w:szCs w:val="22"/>
+        </w:rPr>
+        <w:t xml:space="preserve">Raised employee pay by 21% and established bonuses during </w:t>
+      </w:r>
+      <w:r>
+        <w:rPr>
+          <w:rFonts w:ascii="Arial" w:eastAsia="Arial" w:hAnsi="Arial" w:cs="Arial"/>
+          <w:sz w:val="22"/>
+          <w:szCs w:val="22"/>
+        </w:rPr>
+        <w:t>the second</w:t>
+      </w:r>
+      <w:r>
+        <w:rPr>
+          <w:rFonts w:ascii="Arial" w:eastAsia="Arial" w:hAnsi="Arial" w:cs="Arial"/>
+          <w:sz w:val="22"/>
+          <w:szCs w:val="22"/>
+        </w:rPr>
+        <w:t xml:space="preserve"> year of operation, increasing employee retention by 81%</w:t>
+      </w:r>
+    </w:p>
+    <w:p>
+      <w:pPr>
+        <w:numPr>
+          <w:ilvl w:val="0"/>
+          <w:numId w:val="2"/>
+        </w:numPr>
+        <w:rPr>
+          <w:rFonts w:ascii="Arial" w:eastAsia="Arial" w:hAnsi="Arial" w:cs="Arial"/>
+          <w:sz w:val="22"/>
+          <w:szCs w:val="22"/>
+        </w:rPr>
+      </w:pPr>
+      <w:r>
+        <w:rPr>
+          <w:rFonts w:ascii="Arial" w:eastAsia="Arial" w:hAnsi="Arial" w:cs="Arial"/>
+          <w:sz w:val="22"/>
+          <w:szCs w:val="22"/>
+        </w:rPr>
+        <w:t>Overseeing scheduling, inventory, and quality control to ensure efficient service operations</w:t>
+      </w:r>
+      <w:r>
+        <w:rPr>
+          <w:rFonts w:ascii="Arial" w:eastAsia="Arial" w:hAnsi="Arial" w:cs="Arial"/>
+          <w:sz w:val="22"/>
+          <w:szCs w:val="22"/>
+        </w:rPr>
+        <w:t>.</w:t>
+      </w:r>
+    </w:p>
+    <w:p>
+      <w:pPr>
+        <w:numPr>
+          <w:ilvl w:val="0"/>
+          <w:numId w:val="2"/>
+        </w:numPr>
+        <w:rPr>
+          <w:rFonts w:ascii="Arial" w:eastAsia="Arial" w:hAnsi="Arial" w:cs="Arial"/>
+          <w:sz w:val="22"/>
+          <w:szCs w:val="22"/>
+        </w:rPr>
+      </w:pPr>
+      <w:r>
+        <w:rPr>
+          <w:rFonts w:ascii="Arial" w:eastAsia="Arial" w:hAnsi="Arial" w:cs="Arial"/>
+          <w:sz w:val="22"/>
+          <w:szCs w:val="22"/>
+        </w:rPr>
+        <w:t>Purchased inventory below direct market price to earn $10k annual profit.</w:t>
+      </w:r>
+    </w:p>
+    <w:p>
+      <w:pPr>
+        <w:pBdr>
+          <w:top w:val="nil"/>
+          <w:left w:val="nil"/>
+          <w:bottom w:val="nil"/>
+          <w:right w:val="nil"/>
+          <w:between w:val="nil"/>
+        </w:pBdr>
+        <w:rPr>
+          <w:rFonts w:ascii="Arial" w:eastAsia="Arial" w:hAnsi="Arial" w:cs="Arial"/>
+          <w:b/>
+          <w:bCs/>
+          <w:sz w:val="22"/>
+          <w:szCs w:val="22"/>
+        </w:rPr>
+      </w:pPr>
+    </w:p>
+    <w:p>
+      <w:pPr>
+        <w:rPr>
+          <w:rFonts w:ascii="Arial" w:eastAsia="Arial" w:hAnsi="Arial" w:cs="Arial"/>
+          <w:b/>
+          <w:sz w:val="22"/>
+          <w:szCs w:val="22"/>
+        </w:rPr>
+      </w:pPr>
+      <w:bookmarkStart w:id="1" w:name="_heading=h.30j0zll" w:colFirst="0" w:colLast="0"/>
+      <w:bookmarkEnd w:id="1"/>
+      <w:r>
+        <w:rPr>
+          <w:rFonts w:ascii="Arial" w:eastAsia="Arial" w:hAnsi="Arial" w:cs="Arial"/>
+          <w:b/>
+          <w:bCs/>
+          <w:sz w:val="22"/>
+          <w:szCs w:val="22"/>
+        </w:rPr>
+        <w:t>Career Break/Transition Period</w:t>
+      </w:r>
+      <w:r>
+        <w:rPr>
+          <w:rFonts w:ascii="Arial" w:eastAsia="Arial" w:hAnsi="Arial" w:cs="Arial"/>
+          <w:b/>
+          <w:sz w:val="22"/>
+          <w:szCs w:val="22"/>
+        </w:rPr>
+        <w:t xml:space="preserve"> </w:t>
+      </w:r>
+      <w:r>
+        <w:rPr>
+          <w:rFonts w:ascii="Arial" w:eastAsia="Arial" w:hAnsi="Arial" w:cs="Arial"/>
+          <w:b/>
+          <w:sz w:val="22"/>
+          <w:szCs w:val="22"/>
+        </w:rPr>
+        <w:tab/>
+      </w:r>
+      <w:r>
+        <w:rPr>
+          <w:rFonts w:ascii="Arial" w:eastAsia="Arial" w:hAnsi="Arial" w:cs="Arial"/>
+          <w:b/>
+          <w:sz w:val="22"/>
+          <w:szCs w:val="22"/>
+        </w:rPr>
+        <w:tab/>
+      </w:r>
+      <w:r>
+        <w:rPr>
+          <w:rFonts w:ascii="Arial" w:eastAsia="Arial" w:hAnsi="Arial" w:cs="Arial"/>
+          <w:b/>
+          <w:sz w:val="22"/>
+          <w:szCs w:val="22"/>
+        </w:rPr>
+        <w:tab/>
+      </w:r>
+      <w:r>
+        <w:rPr>
+          <w:rFonts w:ascii="Arial" w:eastAsia="Arial" w:hAnsi="Arial" w:cs="Arial"/>
+          <w:b/>
+          <w:sz w:val="22"/>
+          <w:szCs w:val="22"/>
+        </w:rPr>
+        <w:tab/>
+      </w:r>
+      <w:r>
+        <w:rPr>
+          <w:rFonts w:ascii="Arial" w:eastAsia="Arial" w:hAnsi="Arial" w:cs="Arial"/>
+          <w:b/>
+          <w:sz w:val="22"/>
+          <w:szCs w:val="22"/>
+        </w:rPr>
+        <w:tab/>
+      </w:r>
+      <w:r>
+        <w:rPr>
+          <w:rFonts w:ascii="Arial" w:eastAsia="Arial" w:hAnsi="Arial" w:cs="Arial"/>
+          <w:b/>
+          <w:sz w:val="22"/>
+          <w:szCs w:val="22"/>
+        </w:rPr>
+        <w:tab/>
+      </w:r>
+      <w:r>
+        <w:rPr>
+          <w:rFonts w:ascii="Arial" w:eastAsia="Arial" w:hAnsi="Arial" w:cs="Arial"/>
+          <w:b/>
+          <w:sz w:val="22"/>
+          <w:szCs w:val="22"/>
+        </w:rPr>
+        <w:tab/>
+        <w:t xml:space="preserve">2015 – </w:t>
+      </w:r>
+      <w:r>
+        <w:rPr>
+          <w:rFonts w:ascii="Arial" w:eastAsia="Arial" w:hAnsi="Arial" w:cs="Arial"/>
+          <w:b/>
+          <w:sz w:val="22"/>
+          <w:szCs w:val="22"/>
+        </w:rPr>
+        <w:t>201</w:t>
+      </w:r>
+      <w:r>
+        <w:rPr>
+          <w:rFonts w:ascii="Arial" w:eastAsia="Arial" w:hAnsi="Arial" w:cs="Arial"/>
+          <w:b/>
+          <w:sz w:val="22"/>
+          <w:szCs w:val="22"/>
+        </w:rPr>
+        <w:t>6</w:t>
+      </w:r>
+    </w:p>
+    <w:p>
+      <w:pPr>
+        <w:rPr>
+          <w:rFonts w:ascii="Arial" w:eastAsia="Arial" w:hAnsi="Arial" w:cs="Arial"/>
+          <w:b/>
+          <w:sz w:val="22"/>
+          <w:szCs w:val="22"/>
+        </w:rPr>
+      </w:pPr>
+      <w:r>
+        <w:rPr>
+          <w:rFonts w:ascii="Arial" w:eastAsia="Arial" w:hAnsi="Arial" w:cs="Arial"/>
+          <w:b/>
+          <w:sz w:val="22"/>
+          <w:szCs w:val="22"/>
+        </w:rPr>
+        <w:t>Self Employed</w:t>
+      </w:r>
+    </w:p>
+    <w:p>
+      <w:pPr>
+        <w:rPr>
+          <w:rFonts w:ascii="Arial" w:eastAsia="Arial" w:hAnsi="Arial" w:cs="Arial"/>
+          <w:b/>
+          <w:sz w:val="22"/>
+          <w:szCs w:val="22"/>
+        </w:rPr>
+      </w:pPr>
+      <w:r>
+        <w:rPr>
+          <w:rFonts w:ascii="Arial" w:eastAsia="Arial" w:hAnsi="Arial" w:cs="Arial"/>
+          <w:b/>
+          <w:sz w:val="22"/>
+          <w:szCs w:val="22"/>
+        </w:rPr>
+        <w:t xml:space="preserve">  </w:t>
+      </w:r>
+      <w:r>
+        <w:rPr>
+          <w:rFonts w:ascii="Arial" w:eastAsia="Arial" w:hAnsi="Arial" w:cs="Arial"/>
+          <w:b/>
+          <w:sz w:val="22"/>
+          <w:szCs w:val="22"/>
+          <w:highlight w:val="lightGray"/>
           <w:u w:val="single"/>
         </w:rPr>
-      </w:pPr>
-      <w:r>
-        <w:rPr>
-          <w:rFonts w:ascii="Arial" w:eastAsia="Arial" w:hAnsi="Arial" w:cs="Arial"/>
-          <w:b/>
-          <w:sz w:val="22"/>
-          <w:szCs w:val="22"/>
-          <w:u w:val="single"/>
-        </w:rPr>
-        <w:t>PROFESSIONAL EXPERIENCE</w:t>
-      </w:r>
+        <w:t xml:space="preserve">  </w:t>
+      </w:r>
+    </w:p>
+    <w:p>
+      <w:pPr>
+        <w:numPr>
+          <w:ilvl w:val="0"/>
+          <w:numId w:val="2"/>
+        </w:numPr>
+        <w:rPr>
+          <w:rFonts w:ascii="Arial" w:eastAsia="Arial" w:hAnsi="Arial" w:cs="Arial"/>
+          <w:sz w:val="22"/>
+          <w:szCs w:val="22"/>
+        </w:rPr>
+      </w:pPr>
+      <w:r>
+        <w:rPr>
+          <w:rFonts w:ascii="Arial" w:eastAsia="Arial" w:hAnsi="Arial" w:cs="Arial"/>
+          <w:sz w:val="22"/>
+          <w:szCs w:val="22"/>
+        </w:rPr>
+        <w:t xml:space="preserve">Relocated from Qatar to the </w:t>
+      </w:r>
+      <w:r>
+        <w:rPr>
+          <w:rFonts w:ascii="Arial" w:eastAsia="Arial" w:hAnsi="Arial" w:cs="Arial"/>
+          <w:sz w:val="22"/>
+          <w:szCs w:val="22"/>
+        </w:rPr>
+        <w:t>United States</w:t>
+      </w:r>
+      <w:r>
+        <w:rPr>
+          <w:rFonts w:ascii="Arial" w:eastAsia="Arial" w:hAnsi="Arial" w:cs="Arial"/>
+          <w:sz w:val="22"/>
+          <w:szCs w:val="22"/>
+        </w:rPr>
+        <w:t xml:space="preserve"> </w:t>
+      </w:r>
+    </w:p>
+    <w:p>
+      <w:pPr>
+        <w:rPr>
+          <w:rFonts w:ascii="Arial" w:eastAsia="Arial" w:hAnsi="Arial" w:cs="Arial"/>
+          <w:sz w:val="22"/>
+          <w:szCs w:val="22"/>
+        </w:rPr>
+      </w:pPr>
+    </w:p>
+    <w:p>
+      <w:pPr>
+        <w:rPr>
+          <w:rFonts w:ascii="Arial" w:eastAsia="Arial" w:hAnsi="Arial" w:cs="Arial"/>
+          <w:sz w:val="22"/>
+          <w:szCs w:val="22"/>
+        </w:rPr>
+      </w:pPr>
+    </w:p>
+    <w:p>
+      <w:pPr>
+        <w:rPr>
+          <w:rFonts w:ascii="Arial" w:eastAsia="Arial" w:hAnsi="Arial" w:cs="Arial"/>
+          <w:sz w:val="22"/>
+          <w:szCs w:val="22"/>
+        </w:rPr>
+      </w:pPr>
+    </w:p>
+    <w:p>
+      <w:pPr>
+        <w:rPr>
+          <w:rFonts w:ascii="Arial" w:eastAsia="Arial" w:hAnsi="Arial" w:cs="Arial"/>
+          <w:sz w:val="22"/>
+          <w:szCs w:val="22"/>
+        </w:rPr>
+      </w:pPr>
+    </w:p>
+    <w:p>
+      <w:pPr>
+        <w:rPr>
+          <w:rFonts w:ascii="Arial" w:eastAsia="Arial" w:hAnsi="Arial" w:cs="Arial"/>
+          <w:sz w:val="22"/>
+          <w:szCs w:val="22"/>
+        </w:rPr>
+      </w:pPr>
+    </w:p>
+    <w:p>
+      <w:pPr>
+        <w:rPr>
+          <w:rFonts w:ascii="Arial" w:eastAsia="Arial" w:hAnsi="Arial" w:cs="Arial"/>
+          <w:b/>
+          <w:sz w:val="22"/>
+          <w:szCs w:val="22"/>
+        </w:rPr>
+      </w:pPr>
     </w:p>
     <w:p>
       <w:pPr>
@@ -919,7 +1468,6 @@
           <w:szCs w:val="22"/>
         </w:rPr>
       </w:pPr>
-      <w:proofErr w:type="spellStart"/>
       <w:r>
         <w:rPr>
           <w:rFonts w:ascii="Arial" w:eastAsia="Arial" w:hAnsi="Arial" w:cs="Arial"/>
@@ -928,9 +1476,8 @@
           <w:sz w:val="22"/>
           <w:szCs w:val="22"/>
         </w:rPr>
-        <w:t>AlFardan</w:t>
-      </w:r>
-      <w:proofErr w:type="spellEnd"/>
+        <w:t>AL Fardan</w:t>
+      </w:r>
       <w:r>
         <w:rPr>
           <w:rFonts w:ascii="Arial" w:eastAsia="Arial" w:hAnsi="Arial" w:cs="Arial"/>
@@ -958,7 +1505,7 @@
           <w:sz w:val="22"/>
           <w:szCs w:val="22"/>
         </w:rPr>
-        <w:t xml:space="preserve">Doha - Qatar                                        </w:t>
+        <w:t xml:space="preserve">Qatar                                        </w:t>
       </w:r>
       <w:r>
         <w:rPr>
@@ -1020,6 +1567,17 @@
         </w:rPr>
         <w:t xml:space="preserve"> </w:t>
       </w:r>
+    </w:p>
+    <w:p>
+      <w:pPr>
+        <w:rPr>
+          <w:rFonts w:ascii="Arial" w:eastAsia="Arial" w:hAnsi="Arial" w:cs="Arial"/>
+          <w:b/>
+          <w:color w:val="0000FF"/>
+          <w:sz w:val="22"/>
+          <w:szCs w:val="22"/>
+        </w:rPr>
+      </w:pPr>
     </w:p>
     <w:p>
       <w:pPr>
@@ -1046,7 +1604,23 @@
           <w:sz w:val="22"/>
           <w:szCs w:val="22"/>
         </w:rPr>
-        <w:t>Responsible for insuring the “model” apartments and target apartments are ready for show</w:t>
+        <w:t xml:space="preserve">Responsible for </w:t>
+      </w:r>
+      <w:r>
+        <w:rPr>
+          <w:rFonts w:ascii="Arial" w:eastAsia="Arial" w:hAnsi="Arial" w:cs="Arial"/>
+          <w:sz w:val="22"/>
+          <w:szCs w:val="22"/>
+        </w:rPr>
+        <w:t>e</w:t>
+      </w:r>
+      <w:r>
+        <w:rPr>
+          <w:rFonts w:ascii="Arial" w:eastAsia="Arial" w:hAnsi="Arial" w:cs="Arial"/>
+          <w:sz w:val="22"/>
+          <w:szCs w:val="22"/>
+        </w:rPr>
+        <w:t>nsuring the “model” apartments and target apartments are ready for show</w:t>
       </w:r>
     </w:p>
     <w:p>
@@ -1074,7 +1648,7 @@
           <w:sz w:val="22"/>
           <w:szCs w:val="22"/>
         </w:rPr>
-        <w:t>Maintained work areas and office in clean and orderly manner: need to have an awareness of the “curb appeal” of the property</w:t>
+        <w:t>Efficient and timely processing of all required administrative forms, reports and related information.</w:t>
       </w:r>
     </w:p>
     <w:p>
@@ -1102,168 +1676,7 @@
           <w:sz w:val="22"/>
           <w:szCs w:val="22"/>
         </w:rPr>
-        <w:t>Developed and maintain an on-going resident retention program under direction of the community manager</w:t>
-      </w:r>
-    </w:p>
-    <w:p>
-      <w:pPr>
-        <w:tabs>
-          <w:tab w:val="left" w:pos="720"/>
-        </w:tabs>
-        <w:ind w:right="18"/>
-        <w:rPr>
-          <w:rFonts w:ascii="Arial" w:eastAsia="Arial" w:hAnsi="Arial" w:cs="Arial"/>
-          <w:b/>
-          <w:sz w:val="14"/>
-          <w:szCs w:val="14"/>
-        </w:rPr>
-      </w:pPr>
-    </w:p>
-    <w:p>
-      <w:pPr>
-        <w:tabs>
-          <w:tab w:val="left" w:pos="720"/>
-        </w:tabs>
-        <w:ind w:right="18"/>
-        <w:rPr>
-          <w:rFonts w:ascii="Arial" w:eastAsia="Arial" w:hAnsi="Arial" w:cs="Arial"/>
-          <w:b/>
-          <w:color w:val="0000FF"/>
-          <w:sz w:val="22"/>
-          <w:szCs w:val="22"/>
-        </w:rPr>
-      </w:pPr>
-      <w:r>
-        <w:rPr>
-          <w:rFonts w:ascii="Arial" w:eastAsia="Arial" w:hAnsi="Arial" w:cs="Arial"/>
-          <w:b/>
-          <w:color w:val="000000"/>
-          <w:sz w:val="22"/>
-          <w:szCs w:val="22"/>
-        </w:rPr>
-        <w:t>Business Consultant</w:t>
-      </w:r>
-      <w:r>
-        <w:rPr>
-          <w:rFonts w:ascii="Arial" w:eastAsia="Arial" w:hAnsi="Arial" w:cs="Arial"/>
-          <w:b/>
-          <w:color w:val="000000"/>
-          <w:sz w:val="22"/>
-          <w:szCs w:val="22"/>
-        </w:rPr>
-        <w:tab/>
-      </w:r>
-      <w:r>
-        <w:rPr>
-          <w:rFonts w:ascii="Arial" w:eastAsia="Arial" w:hAnsi="Arial" w:cs="Arial"/>
-          <w:b/>
-          <w:color w:val="000000"/>
-          <w:sz w:val="22"/>
-          <w:szCs w:val="22"/>
-        </w:rPr>
-        <w:tab/>
-      </w:r>
-      <w:r>
-        <w:rPr>
-          <w:rFonts w:ascii="Arial" w:eastAsia="Arial" w:hAnsi="Arial" w:cs="Arial"/>
-          <w:b/>
-          <w:color w:val="000000"/>
-          <w:sz w:val="22"/>
-          <w:szCs w:val="22"/>
-        </w:rPr>
-        <w:tab/>
-      </w:r>
-      <w:r>
-        <w:rPr>
-          <w:rFonts w:ascii="Arial" w:eastAsia="Arial" w:hAnsi="Arial" w:cs="Arial"/>
-          <w:b/>
-          <w:color w:val="000000"/>
-          <w:sz w:val="22"/>
-          <w:szCs w:val="22"/>
-        </w:rPr>
-        <w:tab/>
-      </w:r>
-      <w:r>
-        <w:rPr>
-          <w:rFonts w:ascii="Arial" w:eastAsia="Arial" w:hAnsi="Arial" w:cs="Arial"/>
-          <w:b/>
-          <w:color w:val="000000"/>
-          <w:sz w:val="22"/>
-          <w:szCs w:val="22"/>
-        </w:rPr>
-        <w:tab/>
-      </w:r>
-      <w:r>
-        <w:rPr>
-          <w:rFonts w:ascii="Arial" w:eastAsia="Arial" w:hAnsi="Arial" w:cs="Arial"/>
-          <w:b/>
-          <w:color w:val="000000"/>
-          <w:sz w:val="22"/>
-          <w:szCs w:val="22"/>
-        </w:rPr>
-        <w:tab/>
-      </w:r>
-      <w:r>
-        <w:rPr>
-          <w:rFonts w:ascii="Arial" w:eastAsia="Arial" w:hAnsi="Arial" w:cs="Arial"/>
-          <w:b/>
-          <w:color w:val="000000"/>
-          <w:sz w:val="22"/>
-          <w:szCs w:val="22"/>
-        </w:rPr>
-        <w:tab/>
-      </w:r>
-      <w:r>
-        <w:rPr>
-          <w:rFonts w:ascii="Arial" w:eastAsia="Arial" w:hAnsi="Arial" w:cs="Arial"/>
-          <w:b/>
-          <w:color w:val="000000"/>
-          <w:sz w:val="22"/>
-          <w:szCs w:val="22"/>
-        </w:rPr>
-        <w:tab/>
-      </w:r>
-      <w:r>
-        <w:rPr>
-          <w:rFonts w:ascii="Arial" w:eastAsia="Arial" w:hAnsi="Arial" w:cs="Arial"/>
-          <w:b/>
-          <w:sz w:val="22"/>
-          <w:szCs w:val="22"/>
-        </w:rPr>
-        <w:t>04/2011 – 09/2012</w:t>
-      </w:r>
-      <w:r>
-        <w:rPr>
-          <w:rFonts w:ascii="Arial" w:eastAsia="Arial" w:hAnsi="Arial" w:cs="Arial"/>
-          <w:b/>
-          <w:color w:val="0000FF"/>
-          <w:sz w:val="22"/>
-          <w:szCs w:val="22"/>
-        </w:rPr>
-        <w:t xml:space="preserve">   </w:t>
-      </w:r>
-    </w:p>
-    <w:p>
-      <w:pPr>
-        <w:tabs>
-          <w:tab w:val="left" w:pos="720"/>
-        </w:tabs>
-        <w:ind w:right="18"/>
-        <w:rPr>
-          <w:rFonts w:ascii="Arial" w:eastAsia="Arial" w:hAnsi="Arial" w:cs="Arial"/>
-          <w:b/>
-          <w:sz w:val="22"/>
-          <w:szCs w:val="22"/>
-        </w:rPr>
-      </w:pPr>
-      <w:r>
-        <w:rPr>
-          <w:rFonts w:ascii="Arial" w:eastAsia="Arial" w:hAnsi="Arial" w:cs="Arial"/>
-          <w:b/>
-          <w:sz w:val="22"/>
-          <w:szCs w:val="22"/>
-        </w:rPr>
-        <w:t>SKS, Doha, Qatar</w:t>
+        <w:t>responsible for maintaining work areas and offices in a clean and orderly manner: need to have an awareness of the “curb appeal” of the property</w:t>
       </w:r>
     </w:p>
     <w:p>
@@ -1291,7 +1704,7 @@
           <w:sz w:val="22"/>
           <w:szCs w:val="22"/>
         </w:rPr>
-        <w:t>Maintained and developed relationships with existing customers via meetings, telephone calls and emails by providing support, information, and guidance; researching and recommending new opportunities; recommending profit and service improvements</w:t>
+        <w:t>Thorough knowledge of the lease terms and conditions, specifications and all community policies</w:t>
       </w:r>
     </w:p>
     <w:p>
@@ -1319,7 +1732,7 @@
           <w:sz w:val="22"/>
           <w:szCs w:val="22"/>
         </w:rPr>
-        <w:t>Established business relations with the corporate sector and developed new sales strategies</w:t>
+        <w:t>Knowledgeable of the current market conditions.</w:t>
       </w:r>
     </w:p>
     <w:p>
@@ -1347,164 +1760,7 @@
           <w:sz w:val="22"/>
           <w:szCs w:val="22"/>
         </w:rPr>
-        <w:t>Participated in the development, negotiation, implementation, and maintenance of contractual arrangements</w:t>
-      </w:r>
-    </w:p>
-    <w:p>
-      <w:pPr>
-        <w:rPr>
-          <w:rFonts w:ascii="Arial" w:eastAsia="Arial" w:hAnsi="Arial" w:cs="Arial"/>
-          <w:b/>
-          <w:sz w:val="14"/>
-          <w:szCs w:val="14"/>
-        </w:rPr>
-      </w:pPr>
-    </w:p>
-    <w:p>
-      <w:pPr>
-        <w:rPr>
-          <w:rFonts w:ascii="Arial" w:eastAsia="Arial" w:hAnsi="Arial" w:cs="Arial"/>
-          <w:sz w:val="22"/>
-          <w:szCs w:val="22"/>
-        </w:rPr>
-      </w:pPr>
-      <w:r>
-        <w:rPr>
-          <w:rFonts w:ascii="Arial" w:eastAsia="Arial" w:hAnsi="Arial" w:cs="Arial"/>
-          <w:sz w:val="22"/>
-          <w:szCs w:val="22"/>
-        </w:rPr>
-        <w:t>Relocated to Qatar and transitioned to new role at SKS</w:t>
-      </w:r>
-    </w:p>
-    <w:p>
-      <w:pPr>
-        <w:rPr>
-          <w:rFonts w:ascii="Arial" w:eastAsia="Arial" w:hAnsi="Arial" w:cs="Arial"/>
-          <w:b/>
-          <w:sz w:val="14"/>
-          <w:szCs w:val="14"/>
-        </w:rPr>
-      </w:pPr>
-    </w:p>
-    <w:p>
-      <w:pPr>
-        <w:rPr>
-          <w:rFonts w:ascii="Arial" w:eastAsia="Arial" w:hAnsi="Arial" w:cs="Arial"/>
-          <w:b/>
-          <w:sz w:val="22"/>
-          <w:szCs w:val="22"/>
-        </w:rPr>
-      </w:pPr>
-      <w:r>
-        <w:rPr>
-          <w:rFonts w:ascii="Arial" w:eastAsia="Arial" w:hAnsi="Arial" w:cs="Arial"/>
-          <w:b/>
-          <w:sz w:val="22"/>
-          <w:szCs w:val="22"/>
-        </w:rPr>
-        <w:t>Account Manager</w:t>
-      </w:r>
-      <w:r>
-        <w:rPr>
-          <w:rFonts w:ascii="Arial" w:eastAsia="Arial" w:hAnsi="Arial" w:cs="Arial"/>
-          <w:b/>
-          <w:sz w:val="22"/>
-          <w:szCs w:val="22"/>
-        </w:rPr>
-        <w:tab/>
-      </w:r>
-      <w:r>
-        <w:rPr>
-          <w:rFonts w:ascii="Arial" w:eastAsia="Arial" w:hAnsi="Arial" w:cs="Arial"/>
-          <w:b/>
-          <w:sz w:val="22"/>
-          <w:szCs w:val="22"/>
-        </w:rPr>
-        <w:tab/>
-      </w:r>
-      <w:r>
-        <w:rPr>
-          <w:rFonts w:ascii="Arial" w:eastAsia="Arial" w:hAnsi="Arial" w:cs="Arial"/>
-          <w:b/>
-          <w:sz w:val="22"/>
-          <w:szCs w:val="22"/>
-        </w:rPr>
-        <w:tab/>
-      </w:r>
-      <w:r>
-        <w:rPr>
-          <w:rFonts w:ascii="Arial" w:eastAsia="Arial" w:hAnsi="Arial" w:cs="Arial"/>
-          <w:b/>
-          <w:sz w:val="22"/>
-          <w:szCs w:val="22"/>
-        </w:rPr>
-        <w:tab/>
-      </w:r>
-      <w:r>
-        <w:rPr>
-          <w:rFonts w:ascii="Arial" w:eastAsia="Arial" w:hAnsi="Arial" w:cs="Arial"/>
-          <w:b/>
-          <w:sz w:val="22"/>
-          <w:szCs w:val="22"/>
-        </w:rPr>
-        <w:tab/>
-      </w:r>
-      <w:r>
-        <w:rPr>
-          <w:rFonts w:ascii="Arial" w:eastAsia="Arial" w:hAnsi="Arial" w:cs="Arial"/>
-          <w:b/>
-          <w:sz w:val="22"/>
-          <w:szCs w:val="22"/>
-        </w:rPr>
-        <w:tab/>
-      </w:r>
-      <w:r>
-        <w:rPr>
-          <w:rFonts w:ascii="Arial" w:eastAsia="Arial" w:hAnsi="Arial" w:cs="Arial"/>
-          <w:b/>
-          <w:sz w:val="22"/>
-          <w:szCs w:val="22"/>
-        </w:rPr>
-        <w:tab/>
-      </w:r>
-      <w:r>
-        <w:rPr>
-          <w:rFonts w:ascii="Arial" w:eastAsia="Arial" w:hAnsi="Arial" w:cs="Arial"/>
-          <w:b/>
-          <w:sz w:val="22"/>
-          <w:szCs w:val="22"/>
-        </w:rPr>
-        <w:tab/>
-      </w:r>
-      <w:r>
-        <w:rPr>
-          <w:rFonts w:ascii="Arial" w:eastAsia="Arial" w:hAnsi="Arial" w:cs="Arial"/>
-          <w:b/>
-          <w:sz w:val="22"/>
-          <w:szCs w:val="22"/>
-        </w:rPr>
-        <w:tab/>
-        <w:t xml:space="preserve">06/2006 – 12/2010   </w:t>
-      </w:r>
-    </w:p>
-    <w:p>
-      <w:pPr>
-        <w:rPr>
-          <w:rFonts w:ascii="Arial" w:eastAsia="Arial" w:hAnsi="Arial" w:cs="Arial"/>
-          <w:b/>
-          <w:sz w:val="22"/>
-          <w:szCs w:val="22"/>
-        </w:rPr>
-      </w:pPr>
-      <w:r>
-        <w:rPr>
-          <w:rFonts w:ascii="Arial" w:eastAsia="Arial" w:hAnsi="Arial" w:cs="Arial"/>
-          <w:b/>
-          <w:sz w:val="22"/>
-          <w:szCs w:val="22"/>
-        </w:rPr>
-        <w:t xml:space="preserve">New Horizons, Dubai, UAE </w:t>
+        <w:t>Responsible for proper maintenance for all resident and property files.</w:t>
       </w:r>
     </w:p>
     <w:p>
@@ -1532,7 +1788,7 @@
           <w:sz w:val="22"/>
           <w:szCs w:val="22"/>
         </w:rPr>
-        <w:t>Researched and recommended new opportunities including profit and service improvements</w:t>
+        <w:t>Fully informed of current rental rates, sizes, locations and all amenities of each property</w:t>
       </w:r>
     </w:p>
     <w:p>
@@ -1560,7 +1816,23 @@
           <w:sz w:val="22"/>
           <w:szCs w:val="22"/>
         </w:rPr>
-        <w:t>Developed qualifying leads and closing sales</w:t>
+        <w:t xml:space="preserve">Responsible </w:t>
+      </w:r>
+      <w:r>
+        <w:rPr>
+          <w:rFonts w:ascii="Arial" w:eastAsia="Arial" w:hAnsi="Arial" w:cs="Arial"/>
+          <w:sz w:val="22"/>
+          <w:szCs w:val="22"/>
+        </w:rPr>
+        <w:t>for conducting</w:t>
+      </w:r>
+      <w:r>
+        <w:rPr>
+          <w:rFonts w:ascii="Arial" w:eastAsia="Arial" w:hAnsi="Arial" w:cs="Arial"/>
+          <w:sz w:val="22"/>
+          <w:szCs w:val="22"/>
+        </w:rPr>
+        <w:t xml:space="preserve"> out-reach marketing once per week</w:t>
       </w:r>
     </w:p>
     <w:p>
@@ -1569,19 +1841,42 @@
           <w:ilvl w:val="0"/>
           <w:numId w:val="1"/>
         </w:numPr>
-        <w:rPr>
-          <w:rFonts w:ascii="Arial" w:eastAsia="Arial" w:hAnsi="Arial" w:cs="Arial"/>
-          <w:sz w:val="22"/>
-          <w:szCs w:val="22"/>
-        </w:rPr>
-      </w:pPr>
-      <w:r>
-        <w:rPr>
-          <w:rFonts w:ascii="Arial" w:eastAsia="Arial" w:hAnsi="Arial" w:cs="Arial"/>
-          <w:sz w:val="22"/>
-          <w:szCs w:val="22"/>
-        </w:rPr>
-        <w:t>Maximized the levels of repeat business being generated by the relationship</w:t>
+        <w:pBdr>
+          <w:top w:val="nil"/>
+          <w:left w:val="nil"/>
+          <w:bottom w:val="nil"/>
+          <w:right w:val="nil"/>
+          <w:between w:val="nil"/>
+        </w:pBdr>
+        <w:rPr>
+          <w:rFonts w:ascii="Arial" w:eastAsia="Arial" w:hAnsi="Arial" w:cs="Arial"/>
+          <w:sz w:val="22"/>
+          <w:szCs w:val="22"/>
+        </w:rPr>
+      </w:pPr>
+      <w:r>
+        <w:rPr>
+          <w:rFonts w:ascii="Arial" w:eastAsia="Arial" w:hAnsi="Arial" w:cs="Arial"/>
+          <w:sz w:val="22"/>
+          <w:szCs w:val="22"/>
+        </w:rPr>
+        <w:t xml:space="preserve">Develop and maintain an on-going resident retention program under </w:t>
+      </w:r>
+      <w:r>
+        <w:rPr>
+          <w:rFonts w:ascii="Arial" w:eastAsia="Arial" w:hAnsi="Arial" w:cs="Arial"/>
+          <w:sz w:val="22"/>
+          <w:szCs w:val="22"/>
+        </w:rPr>
+        <w:t>the direction</w:t>
+      </w:r>
+      <w:r>
+        <w:rPr>
+          <w:rFonts w:ascii="Arial" w:eastAsia="Arial" w:hAnsi="Arial" w:cs="Arial"/>
+          <w:sz w:val="22"/>
+          <w:szCs w:val="22"/>
+        </w:rPr>
+        <w:t xml:space="preserve"> of community manager.</w:t>
       </w:r>
     </w:p>
     <w:p>
@@ -1590,23 +1885,50 @@
           <w:ilvl w:val="0"/>
           <w:numId w:val="1"/>
         </w:numPr>
-        <w:rPr>
-          <w:rFonts w:ascii="Arial" w:eastAsia="Arial" w:hAnsi="Arial" w:cs="Arial"/>
-          <w:sz w:val="22"/>
-          <w:szCs w:val="22"/>
-        </w:rPr>
-      </w:pPr>
-      <w:r>
-        <w:rPr>
-          <w:rFonts w:ascii="Arial" w:eastAsia="Arial" w:hAnsi="Arial" w:cs="Arial"/>
-          <w:sz w:val="22"/>
-          <w:szCs w:val="22"/>
-        </w:rPr>
-        <w:t>Identified new markets and business opportunities</w:t>
-      </w:r>
-    </w:p>
-    <w:p>
-      <w:pPr>
+        <w:pBdr>
+          <w:top w:val="nil"/>
+          <w:left w:val="nil"/>
+          <w:bottom w:val="nil"/>
+          <w:right w:val="nil"/>
+          <w:between w:val="nil"/>
+        </w:pBdr>
+        <w:rPr>
+          <w:rFonts w:ascii="Arial" w:eastAsia="Arial" w:hAnsi="Arial" w:cs="Arial"/>
+          <w:sz w:val="22"/>
+          <w:szCs w:val="22"/>
+        </w:rPr>
+      </w:pPr>
+      <w:r>
+        <w:rPr>
+          <w:rFonts w:ascii="Arial" w:eastAsia="Arial" w:hAnsi="Arial" w:cs="Arial"/>
+          <w:sz w:val="22"/>
+          <w:szCs w:val="22"/>
+        </w:rPr>
+        <w:t xml:space="preserve">Responsible </w:t>
+      </w:r>
+      <w:r>
+        <w:rPr>
+          <w:rFonts w:ascii="Arial" w:eastAsia="Arial" w:hAnsi="Arial" w:cs="Arial"/>
+          <w:sz w:val="22"/>
+          <w:szCs w:val="22"/>
+        </w:rPr>
+        <w:t>for playing</w:t>
+      </w:r>
+      <w:r>
+        <w:rPr>
+          <w:rFonts w:ascii="Arial" w:eastAsia="Arial" w:hAnsi="Arial" w:cs="Arial"/>
+          <w:sz w:val="22"/>
+          <w:szCs w:val="22"/>
+        </w:rPr>
+        <w:t xml:space="preserve"> an active role in the renewal process.</w:t>
+      </w:r>
+    </w:p>
+    <w:p>
+      <w:pPr>
+        <w:tabs>
+          <w:tab w:val="left" w:pos="720"/>
+        </w:tabs>
+        <w:ind w:right="18"/>
         <w:rPr>
           <w:rFonts w:ascii="Arial" w:eastAsia="Arial" w:hAnsi="Arial" w:cs="Arial"/>
           <w:b/>
@@ -1617,8 +1939,553 @@
     </w:p>
     <w:p>
       <w:pPr>
-        <w:rPr>
-          <w:rFonts w:ascii="Arial" w:eastAsia="Arial" w:hAnsi="Arial" w:cs="Arial"/>
+        <w:tabs>
+          <w:tab w:val="left" w:pos="720"/>
+        </w:tabs>
+        <w:ind w:right="18"/>
+        <w:rPr>
+          <w:rFonts w:ascii="Arial" w:eastAsia="Arial" w:hAnsi="Arial" w:cs="Arial"/>
+          <w:b/>
+          <w:color w:val="0000FF"/>
+          <w:sz w:val="22"/>
+          <w:szCs w:val="22"/>
+        </w:rPr>
+      </w:pPr>
+      <w:r>
+        <w:rPr>
+          <w:rFonts w:ascii="Arial" w:eastAsia="Arial" w:hAnsi="Arial" w:cs="Arial"/>
+          <w:b/>
+          <w:color w:val="000000"/>
+          <w:sz w:val="22"/>
+          <w:szCs w:val="22"/>
+        </w:rPr>
+        <w:t>Business Consultant</w:t>
+      </w:r>
+      <w:r>
+        <w:rPr>
+          <w:rFonts w:ascii="Arial" w:eastAsia="Arial" w:hAnsi="Arial" w:cs="Arial"/>
+          <w:b/>
+          <w:color w:val="000000"/>
+          <w:sz w:val="22"/>
+          <w:szCs w:val="22"/>
+        </w:rPr>
+        <w:tab/>
+      </w:r>
+      <w:r>
+        <w:rPr>
+          <w:rFonts w:ascii="Arial" w:eastAsia="Arial" w:hAnsi="Arial" w:cs="Arial"/>
+          <w:b/>
+          <w:color w:val="000000"/>
+          <w:sz w:val="22"/>
+          <w:szCs w:val="22"/>
+        </w:rPr>
+        <w:tab/>
+      </w:r>
+      <w:r>
+        <w:rPr>
+          <w:rFonts w:ascii="Arial" w:eastAsia="Arial" w:hAnsi="Arial" w:cs="Arial"/>
+          <w:b/>
+          <w:color w:val="000000"/>
+          <w:sz w:val="22"/>
+          <w:szCs w:val="22"/>
+        </w:rPr>
+        <w:tab/>
+      </w:r>
+      <w:r>
+        <w:rPr>
+          <w:rFonts w:ascii="Arial" w:eastAsia="Arial" w:hAnsi="Arial" w:cs="Arial"/>
+          <w:b/>
+          <w:color w:val="000000"/>
+          <w:sz w:val="22"/>
+          <w:szCs w:val="22"/>
+        </w:rPr>
+        <w:tab/>
+      </w:r>
+      <w:r>
+        <w:rPr>
+          <w:rFonts w:ascii="Arial" w:eastAsia="Arial" w:hAnsi="Arial" w:cs="Arial"/>
+          <w:b/>
+          <w:color w:val="000000"/>
+          <w:sz w:val="22"/>
+          <w:szCs w:val="22"/>
+        </w:rPr>
+        <w:tab/>
+      </w:r>
+      <w:r>
+        <w:rPr>
+          <w:rFonts w:ascii="Arial" w:eastAsia="Arial" w:hAnsi="Arial" w:cs="Arial"/>
+          <w:b/>
+          <w:color w:val="000000"/>
+          <w:sz w:val="22"/>
+          <w:szCs w:val="22"/>
+        </w:rPr>
+        <w:tab/>
+      </w:r>
+      <w:r>
+        <w:rPr>
+          <w:rFonts w:ascii="Arial" w:eastAsia="Arial" w:hAnsi="Arial" w:cs="Arial"/>
+          <w:b/>
+          <w:color w:val="000000"/>
+          <w:sz w:val="22"/>
+          <w:szCs w:val="22"/>
+        </w:rPr>
+        <w:tab/>
+      </w:r>
+      <w:r>
+        <w:rPr>
+          <w:rFonts w:ascii="Arial" w:eastAsia="Arial" w:hAnsi="Arial" w:cs="Arial"/>
+          <w:b/>
+          <w:color w:val="000000"/>
+          <w:sz w:val="22"/>
+          <w:szCs w:val="22"/>
+        </w:rPr>
+        <w:tab/>
+      </w:r>
+      <w:r>
+        <w:rPr>
+          <w:rFonts w:ascii="Arial" w:eastAsia="Arial" w:hAnsi="Arial" w:cs="Arial"/>
+          <w:b/>
+          <w:sz w:val="22"/>
+          <w:szCs w:val="22"/>
+        </w:rPr>
+        <w:t>04/2011 – 09/2012</w:t>
+      </w:r>
+      <w:r>
+        <w:rPr>
+          <w:rFonts w:ascii="Arial" w:eastAsia="Arial" w:hAnsi="Arial" w:cs="Arial"/>
+          <w:b/>
+          <w:color w:val="0000FF"/>
+          <w:sz w:val="22"/>
+          <w:szCs w:val="22"/>
+        </w:rPr>
+        <w:t xml:space="preserve">   </w:t>
+      </w:r>
+    </w:p>
+    <w:p>
+      <w:pPr>
+        <w:tabs>
+          <w:tab w:val="left" w:pos="720"/>
+        </w:tabs>
+        <w:ind w:right="18"/>
+        <w:rPr>
+          <w:rFonts w:ascii="Arial" w:eastAsia="Arial" w:hAnsi="Arial" w:cs="Arial"/>
+          <w:b/>
+          <w:sz w:val="22"/>
+          <w:szCs w:val="22"/>
+        </w:rPr>
+      </w:pPr>
+      <w:r>
+        <w:rPr>
+          <w:rFonts w:ascii="Arial" w:eastAsia="Arial" w:hAnsi="Arial" w:cs="Arial"/>
+          <w:b/>
+          <w:sz w:val="22"/>
+          <w:szCs w:val="22"/>
+        </w:rPr>
+        <w:t>SKS, Qatar</w:t>
+      </w:r>
+    </w:p>
+    <w:p>
+      <w:pPr>
+        <w:tabs>
+          <w:tab w:val="left" w:pos="720"/>
+        </w:tabs>
+        <w:ind w:right="18"/>
+        <w:rPr>
+          <w:rFonts w:ascii="Arial" w:eastAsia="Arial" w:hAnsi="Arial" w:cs="Arial"/>
+          <w:b/>
+          <w:sz w:val="22"/>
+          <w:szCs w:val="22"/>
+        </w:rPr>
+      </w:pPr>
+    </w:p>
+    <w:p>
+      <w:pPr>
+        <w:numPr>
+          <w:ilvl w:val="0"/>
+          <w:numId w:val="1"/>
+        </w:numPr>
+        <w:pBdr>
+          <w:top w:val="nil"/>
+          <w:left w:val="nil"/>
+          <w:bottom w:val="nil"/>
+          <w:right w:val="nil"/>
+          <w:between w:val="nil"/>
+        </w:pBdr>
+        <w:rPr>
+          <w:rFonts w:ascii="Arial" w:eastAsia="Arial" w:hAnsi="Arial" w:cs="Arial"/>
+          <w:sz w:val="22"/>
+          <w:szCs w:val="22"/>
+        </w:rPr>
+      </w:pPr>
+      <w:r>
+        <w:rPr>
+          <w:rFonts w:ascii="Arial" w:eastAsia="Arial" w:hAnsi="Arial" w:cs="Arial"/>
+          <w:sz w:val="22"/>
+          <w:szCs w:val="22"/>
+        </w:rPr>
+        <w:t>Maintained and developed relationships with existing customers via meetings, telephone calls and emails by providing support, information and guidance</w:t>
+      </w:r>
+    </w:p>
+    <w:p>
+      <w:pPr>
+        <w:numPr>
+          <w:ilvl w:val="0"/>
+          <w:numId w:val="1"/>
+        </w:numPr>
+        <w:pBdr>
+          <w:top w:val="nil"/>
+          <w:left w:val="nil"/>
+          <w:bottom w:val="nil"/>
+          <w:right w:val="nil"/>
+          <w:between w:val="nil"/>
+        </w:pBdr>
+        <w:rPr>
+          <w:rFonts w:ascii="Arial" w:eastAsia="Arial" w:hAnsi="Arial" w:cs="Arial"/>
+          <w:sz w:val="22"/>
+          <w:szCs w:val="22"/>
+        </w:rPr>
+      </w:pPr>
+      <w:r>
+        <w:rPr>
+          <w:rFonts w:ascii="Arial" w:eastAsia="Arial" w:hAnsi="Arial" w:cs="Arial"/>
+          <w:sz w:val="22"/>
+          <w:szCs w:val="22"/>
+        </w:rPr>
+        <w:t>R</w:t>
+      </w:r>
+      <w:r>
+        <w:rPr>
+          <w:rFonts w:ascii="Arial" w:eastAsia="Arial" w:hAnsi="Arial" w:cs="Arial"/>
+          <w:sz w:val="22"/>
+          <w:szCs w:val="22"/>
+        </w:rPr>
+        <w:t>esearching and recommending new opportunities; recommending profit and service improvements</w:t>
+      </w:r>
+    </w:p>
+    <w:p>
+      <w:pPr>
+        <w:numPr>
+          <w:ilvl w:val="0"/>
+          <w:numId w:val="1"/>
+        </w:numPr>
+        <w:pBdr>
+          <w:top w:val="nil"/>
+          <w:left w:val="nil"/>
+          <w:bottom w:val="nil"/>
+          <w:right w:val="nil"/>
+          <w:between w:val="nil"/>
+        </w:pBdr>
+        <w:rPr>
+          <w:rFonts w:ascii="Arial" w:eastAsia="Arial" w:hAnsi="Arial" w:cs="Arial"/>
+          <w:sz w:val="22"/>
+          <w:szCs w:val="22"/>
+        </w:rPr>
+      </w:pPr>
+      <w:r>
+        <w:rPr>
+          <w:rFonts w:ascii="Arial" w:eastAsia="Arial" w:hAnsi="Arial" w:cs="Arial"/>
+          <w:sz w:val="22"/>
+          <w:szCs w:val="22"/>
+        </w:rPr>
+        <w:t>Established business relations with the corporate sector and developed new sales strategies</w:t>
+      </w:r>
+    </w:p>
+    <w:p>
+      <w:pPr>
+        <w:numPr>
+          <w:ilvl w:val="0"/>
+          <w:numId w:val="1"/>
+        </w:numPr>
+        <w:pBdr>
+          <w:top w:val="nil"/>
+          <w:left w:val="nil"/>
+          <w:bottom w:val="nil"/>
+          <w:right w:val="nil"/>
+          <w:between w:val="nil"/>
+        </w:pBdr>
+        <w:rPr>
+          <w:rFonts w:ascii="Arial" w:eastAsia="Arial" w:hAnsi="Arial" w:cs="Arial"/>
+          <w:sz w:val="22"/>
+          <w:szCs w:val="22"/>
+        </w:rPr>
+      </w:pPr>
+      <w:r>
+        <w:rPr>
+          <w:rFonts w:ascii="Arial" w:eastAsia="Arial" w:hAnsi="Arial" w:cs="Arial"/>
+          <w:sz w:val="22"/>
+          <w:szCs w:val="22"/>
+        </w:rPr>
+        <w:t>Participated in the development, negotiation, implementation</w:t>
+      </w:r>
+      <w:r>
+        <w:rPr>
+          <w:rFonts w:ascii="Arial" w:eastAsia="Arial" w:hAnsi="Arial" w:cs="Arial"/>
+          <w:sz w:val="22"/>
+          <w:szCs w:val="22"/>
+        </w:rPr>
+        <w:t xml:space="preserve"> </w:t>
+      </w:r>
+      <w:r>
+        <w:rPr>
+          <w:rFonts w:ascii="Arial" w:eastAsia="Arial" w:hAnsi="Arial" w:cs="Arial"/>
+          <w:sz w:val="22"/>
+          <w:szCs w:val="22"/>
+        </w:rPr>
+        <w:t>and maintenance of contractual arrangements</w:t>
+      </w:r>
+    </w:p>
+    <w:p>
+      <w:pPr>
+        <w:rPr>
+          <w:rFonts w:ascii="Arial" w:eastAsia="Arial" w:hAnsi="Arial" w:cs="Arial"/>
+          <w:b/>
+          <w:sz w:val="14"/>
+          <w:szCs w:val="14"/>
+        </w:rPr>
+      </w:pPr>
+    </w:p>
+    <w:p>
+      <w:pPr>
+        <w:rPr>
+          <w:rFonts w:ascii="Arial" w:eastAsia="Arial" w:hAnsi="Arial" w:cs="Arial"/>
+          <w:b/>
+          <w:sz w:val="14"/>
+          <w:szCs w:val="14"/>
+        </w:rPr>
+      </w:pPr>
+    </w:p>
+    <w:p>
+      <w:pPr>
+        <w:rPr>
+          <w:rFonts w:ascii="Arial" w:eastAsia="Arial" w:hAnsi="Arial" w:cs="Arial"/>
+          <w:b/>
+          <w:sz w:val="22"/>
+          <w:szCs w:val="22"/>
+        </w:rPr>
+      </w:pPr>
+      <w:r>
+        <w:rPr>
+          <w:rFonts w:ascii="Arial" w:eastAsia="Arial" w:hAnsi="Arial" w:cs="Arial"/>
+          <w:b/>
+          <w:sz w:val="22"/>
+          <w:szCs w:val="22"/>
+        </w:rPr>
+        <w:t>Account Manager</w:t>
+      </w:r>
+      <w:r>
+        <w:rPr>
+          <w:rFonts w:ascii="Arial" w:eastAsia="Arial" w:hAnsi="Arial" w:cs="Arial"/>
+          <w:b/>
+          <w:sz w:val="22"/>
+          <w:szCs w:val="22"/>
+        </w:rPr>
+        <w:t xml:space="preserve"> – IT Admin Supervisor</w:t>
+      </w:r>
+      <w:r>
+        <w:rPr>
+          <w:rFonts w:ascii="Arial" w:eastAsia="Arial" w:hAnsi="Arial" w:cs="Arial"/>
+          <w:b/>
+          <w:sz w:val="22"/>
+          <w:szCs w:val="22"/>
+        </w:rPr>
+        <w:tab/>
+      </w:r>
+      <w:r>
+        <w:rPr>
+          <w:rFonts w:ascii="Arial" w:eastAsia="Arial" w:hAnsi="Arial" w:cs="Arial"/>
+          <w:b/>
+          <w:sz w:val="22"/>
+          <w:szCs w:val="22"/>
+        </w:rPr>
+        <w:tab/>
+      </w:r>
+      <w:r>
+        <w:rPr>
+          <w:rFonts w:ascii="Arial" w:eastAsia="Arial" w:hAnsi="Arial" w:cs="Arial"/>
+          <w:b/>
+          <w:sz w:val="22"/>
+          <w:szCs w:val="22"/>
+        </w:rPr>
+        <w:tab/>
+      </w:r>
+      <w:r>
+        <w:rPr>
+          <w:rFonts w:ascii="Arial" w:eastAsia="Arial" w:hAnsi="Arial" w:cs="Arial"/>
+          <w:b/>
+          <w:sz w:val="22"/>
+          <w:szCs w:val="22"/>
+        </w:rPr>
+        <w:tab/>
+      </w:r>
+      <w:r>
+        <w:rPr>
+          <w:rFonts w:ascii="Arial" w:eastAsia="Arial" w:hAnsi="Arial" w:cs="Arial"/>
+          <w:b/>
+          <w:sz w:val="22"/>
+          <w:szCs w:val="22"/>
+        </w:rPr>
+        <w:tab/>
+        <w:t xml:space="preserve">06/2006 – 12/2010   </w:t>
+      </w:r>
+    </w:p>
+    <w:p>
+      <w:pPr>
+        <w:rPr>
+          <w:rFonts w:ascii="Arial" w:eastAsia="Arial" w:hAnsi="Arial" w:cs="Arial"/>
+          <w:b/>
+          <w:sz w:val="22"/>
+          <w:szCs w:val="22"/>
+        </w:rPr>
+      </w:pPr>
+      <w:r>
+        <w:rPr>
+          <w:rFonts w:ascii="Arial" w:eastAsia="Arial" w:hAnsi="Arial" w:cs="Arial"/>
+          <w:b/>
+          <w:sz w:val="22"/>
+          <w:szCs w:val="22"/>
+        </w:rPr>
+        <w:t>New Horizons, Dubai</w:t>
+      </w:r>
+    </w:p>
+    <w:p>
+      <w:pPr>
+        <w:rPr>
+          <w:rFonts w:ascii="Arial" w:eastAsia="Arial" w:hAnsi="Arial" w:cs="Arial"/>
+          <w:b/>
+          <w:sz w:val="22"/>
+          <w:szCs w:val="22"/>
+        </w:rPr>
+      </w:pPr>
+    </w:p>
+    <w:p>
+      <w:pPr>
+        <w:numPr>
+          <w:ilvl w:val="0"/>
+          <w:numId w:val="1"/>
+        </w:numPr>
+        <w:pBdr>
+          <w:top w:val="nil"/>
+          <w:left w:val="nil"/>
+          <w:bottom w:val="nil"/>
+          <w:right w:val="nil"/>
+          <w:between w:val="nil"/>
+        </w:pBdr>
+        <w:rPr>
+          <w:rFonts w:ascii="Arial" w:eastAsia="Arial" w:hAnsi="Arial" w:cs="Arial"/>
+          <w:sz w:val="22"/>
+          <w:szCs w:val="22"/>
+        </w:rPr>
+      </w:pPr>
+      <w:r>
+        <w:rPr>
+          <w:rFonts w:ascii="Arial" w:eastAsia="Arial" w:hAnsi="Arial" w:cs="Arial"/>
+          <w:sz w:val="22"/>
+          <w:szCs w:val="22"/>
+        </w:rPr>
+        <w:t>Research</w:t>
+      </w:r>
+      <w:r>
+        <w:rPr>
+          <w:rFonts w:ascii="Arial" w:eastAsia="Arial" w:hAnsi="Arial" w:cs="Arial"/>
+          <w:sz w:val="22"/>
+          <w:szCs w:val="22"/>
+        </w:rPr>
+        <w:t xml:space="preserve"> and recommended new opportunities including profit and service improvements</w:t>
+      </w:r>
+    </w:p>
+    <w:p>
+      <w:pPr>
+        <w:numPr>
+          <w:ilvl w:val="0"/>
+          <w:numId w:val="1"/>
+        </w:numPr>
+        <w:pBdr>
+          <w:top w:val="nil"/>
+          <w:left w:val="nil"/>
+          <w:bottom w:val="nil"/>
+          <w:right w:val="nil"/>
+          <w:between w:val="nil"/>
+        </w:pBdr>
+        <w:rPr>
+          <w:rFonts w:ascii="Arial" w:eastAsia="Arial" w:hAnsi="Arial" w:cs="Arial"/>
+          <w:sz w:val="22"/>
+          <w:szCs w:val="22"/>
+        </w:rPr>
+      </w:pPr>
+      <w:r>
+        <w:rPr>
+          <w:rFonts w:ascii="Arial" w:eastAsia="Arial" w:hAnsi="Arial" w:cs="Arial"/>
+          <w:sz w:val="22"/>
+          <w:szCs w:val="22"/>
+        </w:rPr>
+        <w:t>Developed qualifying leads and closing sales</w:t>
+      </w:r>
+    </w:p>
+    <w:p>
+      <w:pPr>
+        <w:numPr>
+          <w:ilvl w:val="0"/>
+          <w:numId w:val="1"/>
+        </w:numPr>
+        <w:rPr>
+          <w:rFonts w:ascii="Arial" w:eastAsia="Arial" w:hAnsi="Arial" w:cs="Arial"/>
+          <w:sz w:val="22"/>
+          <w:szCs w:val="22"/>
+        </w:rPr>
+      </w:pPr>
+      <w:r>
+        <w:rPr>
+          <w:rFonts w:ascii="Arial" w:eastAsia="Arial" w:hAnsi="Arial" w:cs="Arial"/>
+          <w:sz w:val="22"/>
+          <w:szCs w:val="22"/>
+        </w:rPr>
+        <w:t>Maximize</w:t>
+      </w:r>
+      <w:r>
+        <w:rPr>
+          <w:rFonts w:ascii="Arial" w:eastAsia="Arial" w:hAnsi="Arial" w:cs="Arial"/>
+          <w:sz w:val="22"/>
+          <w:szCs w:val="22"/>
+        </w:rPr>
+        <w:t xml:space="preserve"> the levels of repeat business being generated by the relationship</w:t>
+      </w:r>
+    </w:p>
+    <w:p>
+      <w:pPr>
+        <w:numPr>
+          <w:ilvl w:val="0"/>
+          <w:numId w:val="1"/>
+        </w:numPr>
+        <w:rPr>
+          <w:rFonts w:ascii="Arial" w:eastAsia="Arial" w:hAnsi="Arial" w:cs="Arial"/>
+          <w:sz w:val="22"/>
+          <w:szCs w:val="22"/>
+        </w:rPr>
+      </w:pPr>
+      <w:r>
+        <w:rPr>
+          <w:rFonts w:ascii="Arial" w:eastAsia="Arial" w:hAnsi="Arial" w:cs="Arial"/>
+          <w:sz w:val="22"/>
+          <w:szCs w:val="22"/>
+        </w:rPr>
+        <w:t>Identified new markets and business opportunities</w:t>
+      </w:r>
+    </w:p>
+    <w:p>
+      <w:pPr>
+        <w:rPr>
+          <w:rFonts w:ascii="Arial" w:eastAsia="Arial" w:hAnsi="Arial" w:cs="Arial"/>
+          <w:b/>
+          <w:sz w:val="14"/>
+          <w:szCs w:val="14"/>
+        </w:rPr>
+      </w:pPr>
+    </w:p>
+    <w:p>
+      <w:pPr>
+        <w:rPr>
+          <w:rFonts w:ascii="Arial" w:eastAsia="Arial" w:hAnsi="Arial" w:cs="Arial"/>
+          <w:b/>
           <w:sz w:val="22"/>
           <w:szCs w:val="22"/>
         </w:rPr>
@@ -1641,21 +2508,70 @@
           <w:szCs w:val="22"/>
         </w:rPr>
       </w:pPr>
-      <w:r>
-        <w:rPr>
-          <w:rFonts w:ascii="Arial" w:eastAsia="Arial" w:hAnsi="Arial" w:cs="Arial"/>
-          <w:sz w:val="22"/>
-          <w:szCs w:val="22"/>
-        </w:rPr>
-        <w:t xml:space="preserve">Bachelor in Business Administration, </w:t>
-      </w:r>
-      <w:r>
-        <w:rPr>
-          <w:rFonts w:ascii="Arial" w:eastAsia="Arial" w:hAnsi="Arial" w:cs="Arial"/>
-          <w:sz w:val="22"/>
-          <w:szCs w:val="22"/>
-        </w:rPr>
-        <w:t>Lebanese American University Beirut, Lebanon</w:t>
+    </w:p>
+    <w:p>
+      <w:pPr>
+        <w:rPr>
+          <w:rFonts w:ascii="Arial" w:eastAsia="Arial" w:hAnsi="Arial" w:cs="Arial"/>
+          <w:sz w:val="22"/>
+          <w:szCs w:val="22"/>
+        </w:rPr>
+      </w:pPr>
+      <w:r>
+        <w:rPr>
+          <w:rFonts w:ascii="Arial" w:eastAsia="Arial" w:hAnsi="Arial" w:cs="Arial"/>
+          <w:sz w:val="22"/>
+          <w:szCs w:val="22"/>
+        </w:rPr>
+        <w:t>Bachelors</w:t>
+      </w:r>
+      <w:r>
+        <w:rPr>
+          <w:rFonts w:ascii="Arial" w:eastAsia="Arial" w:hAnsi="Arial" w:cs="Arial"/>
+          <w:sz w:val="22"/>
+          <w:szCs w:val="22"/>
+        </w:rPr>
+        <w:t xml:space="preserve"> in business administration</w:t>
+      </w:r>
+      <w:r>
+        <w:rPr>
+          <w:rFonts w:ascii="Arial" w:eastAsia="Arial" w:hAnsi="Arial" w:cs="Arial"/>
+          <w:sz w:val="22"/>
+          <w:szCs w:val="22"/>
+        </w:rPr>
+        <w:t>,</w:t>
+      </w:r>
+      <w:r>
+        <w:rPr>
+          <w:rFonts w:ascii="Arial" w:eastAsia="Arial" w:hAnsi="Arial" w:cs="Arial"/>
+          <w:sz w:val="22"/>
+          <w:szCs w:val="22"/>
+        </w:rPr>
+        <w:t xml:space="preserve"> </w:t>
+      </w:r>
+      <w:r>
+        <w:rPr>
+          <w:rFonts w:ascii="Arial" w:eastAsia="Arial" w:hAnsi="Arial" w:cs="Arial"/>
+          <w:sz w:val="22"/>
+          <w:szCs w:val="22"/>
+        </w:rPr>
+        <w:t>Lebanese American University</w:t>
+      </w:r>
+      <w:r>
+        <w:rPr>
+          <w:rFonts w:ascii="Arial" w:eastAsia="Arial" w:hAnsi="Arial" w:cs="Arial"/>
+          <w:sz w:val="22"/>
+          <w:szCs w:val="22"/>
+        </w:rPr>
+        <w:t>,</w:t>
+      </w:r>
+      <w:r>
+        <w:rPr>
+          <w:rFonts w:ascii="Arial" w:eastAsia="Arial" w:hAnsi="Arial" w:cs="Arial"/>
+          <w:sz w:val="22"/>
+          <w:szCs w:val="22"/>
+        </w:rPr>
+        <w:t xml:space="preserve"> Beirut, Lebanon</w:t>
       </w:r>
       <w:r>
         <w:rPr>
@@ -1721,8 +2637,6 @@
         </w:rPr>
         <w:tab/>
       </w:r>
-      <w:bookmarkStart w:id="2" w:name="_GoBack"/>
-      <w:bookmarkEnd w:id="2"/>
     </w:p>
     <w:sectPr>
       <w:footerReference w:type="default" r:id="rId11"/>
@@ -1736,7 +2650,7 @@
 </file>
 
 <file path=word/endnotes.xml><?xml version="1.0" encoding="utf-8"?>
-<w:endnotes xmlns:wpc="http://schemas.microsoft.com/office/word/2010/wordprocessingCanvas" xmlns:cx="http://schemas.microsoft.com/office/drawing/2014/chartex" xmlns:mc="http://schemas.openxmlformats.org/markup-compatibility/2006" xmlns:o="urn:schemas-microsoft-com:office:office" xmlns:r="http://schemas.openxmlformats.org/officeDocument/2006/relationships" xmlns:m="http://schemas.openxmlformats.org/officeDocument/2006/math" xmlns:v="urn:schemas-microsoft-com:vml" xmlns:wp14="http://schemas.microsoft.com/office/word/2010/wordprocessingDrawing" xmlns:wp="http://schemas.openxmlformats.org/drawingml/2006/wordprocessingDrawing" xmlns:w10="urn:schemas-microsoft-com:office:word" xmlns:w="http://schemas.openxmlformats.org/wordprocessingml/2006/main" xmlns:w14="http://schemas.microsoft.com/office/word/2010/wordml" xmlns:w15="http://schemas.microsoft.com/office/word/2012/wordml" xmlns:w16se="http://schemas.microsoft.com/office/word/2015/wordml/symex" xmlns:wpg="http://schemas.microsoft.com/office/word/2010/wordprocessingGroup" xmlns:wpi="http://schemas.microsoft.com/office/word/2010/wordprocessingInk" xmlns:wne="http://schemas.microsoft.com/office/word/2006/wordml" xmlns:wps="http://schemas.microsoft.com/office/word/2010/wordprocessingShape" mc:Ignorable="w14 w15 w16se wp14">
+<w:endnotes xmlns:wpc="http://schemas.microsoft.com/office/word/2010/wordprocessingCanvas" xmlns:cx="http://schemas.microsoft.com/office/drawing/2014/chartex" xmlns:cx1="http://schemas.microsoft.com/office/drawing/2015/9/8/chartex" xmlns:cx2="http://schemas.microsoft.com/office/drawing/2015/10/21/chartex" xmlns:cx3="http://schemas.microsoft.com/office/drawing/2016/5/9/chartex" xmlns:cx4="http://schemas.microsoft.com/office/drawing/2016/5/10/chartex" xmlns:cx5="http://schemas.microsoft.com/office/drawing/2016/5/11/chartex" xmlns:cx6="http://schemas.microsoft.com/office/drawing/2016/5/12/chartex" xmlns:cx7="http://schemas.microsoft.com/office/drawing/2016/5/13/chartex" xmlns:cx8="http://schemas.microsoft.com/office/drawing/2016/5/14/chartex" xmlns:mc="http://schemas.openxmlformats.org/markup-compatibility/2006" xmlns:aink="http://schemas.microsoft.com/office/drawing/2016/ink" xmlns:am3d="http://schemas.microsoft.com/office/drawing/2017/model3d" xmlns:o="urn:schemas-microsoft-com:office:office" xmlns:oel="http://schemas.microsoft.com/office/2019/extlst" xmlns:r="http://schemas.openxmlformats.org/officeDocument/2006/relationships" xmlns:m="http://schemas.openxmlformats.org/officeDocument/2006/math" xmlns:v="urn:schemas-microsoft-com:vml" xmlns:wp14="http://schemas.microsoft.com/office/word/2010/wordprocessingDrawing" xmlns:wp="http://schemas.openxmlformats.org/drawingml/2006/wordprocessingDrawing" xmlns:w10="urn:schemas-microsoft-com:office:word" xmlns:w="http://schemas.openxmlformats.org/wordprocessingml/2006/main" xmlns:w14="http://schemas.microsoft.com/office/word/2010/wordml" xmlns:w15="http://schemas.microsoft.com/office/word/2012/wordml" xmlns:w16cex="http://schemas.microsoft.com/office/word/2018/wordml/cex" xmlns:w16cid="http://schemas.microsoft.com/office/word/2016/wordml/cid" xmlns:w16="http://schemas.microsoft.com/office/word/2018/wordml" xmlns:w16du="http://schemas.microsoft.com/office/word/2023/wordml/word16du" xmlns:w16sdtdh="http://schemas.microsoft.com/office/word/2020/wordml/sdtdatahash" xmlns:w16sdtfl="http://schemas.microsoft.com/office/word/2024/wordml/sdtformatlock" xmlns:w16se="http://schemas.microsoft.com/office/word/2015/wordml/symex" xmlns:wpg="http://schemas.microsoft.com/office/word/2010/wordprocessingGroup" xmlns:wpi="http://schemas.microsoft.com/office/word/2010/wordprocessingInk" xmlns:wne="http://schemas.microsoft.com/office/word/2006/wordml" xmlns:wps="http://schemas.microsoft.com/office/word/2010/wordprocessingShape" mc:Ignorable="w14 w15 w16se w16cid w16 w16cex w16sdtdh w16sdtfl w16du wp14">
   <w:endnote w:type="separator" w:id="-1">
     <w:p>
       <w:r>
@@ -1755,7 +2669,7 @@
 </file>
 
 <file path=word/footer1.xml><?xml version="1.0" encoding="utf-8"?>
-<w:ftr xmlns:wpc="http://schemas.microsoft.com/office/word/2010/wordprocessingCanvas" xmlns:cx="http://schemas.microsoft.com/office/drawing/2014/chartex" xmlns:mc="http://schemas.openxmlformats.org/markup-compatibility/2006" xmlns:o="urn:schemas-microsoft-com:office:office" xmlns:r="http://schemas.openxmlformats.org/officeDocument/2006/relationships" xmlns:m="http://schemas.openxmlformats.org/officeDocument/2006/math" xmlns:v="urn:schemas-microsoft-com:vml" xmlns:wp14="http://schemas.microsoft.com/office/word/2010/wordprocessingDrawing" xmlns:wp="http://schemas.openxmlformats.org/drawingml/2006/wordprocessingDrawing" xmlns:w10="urn:schemas-microsoft-com:office:word" xmlns:w="http://schemas.openxmlformats.org/wordprocessingml/2006/main" xmlns:w14="http://schemas.microsoft.com/office/word/2010/wordml" xmlns:w15="http://schemas.microsoft.com/office/word/2012/wordml" xmlns:w16se="http://schemas.microsoft.com/office/word/2015/wordml/symex" xmlns:wpg="http://schemas.microsoft.com/office/word/2010/wordprocessingGroup" xmlns:wpi="http://schemas.microsoft.com/office/word/2010/wordprocessingInk" xmlns:wne="http://schemas.microsoft.com/office/word/2006/wordml" xmlns:wps="http://schemas.microsoft.com/office/word/2010/wordprocessingShape" mc:Ignorable="w14 w15 w16se wp14">
+<w:ftr xmlns:wpc="http://schemas.microsoft.com/office/word/2010/wordprocessingCanvas" xmlns:cx="http://schemas.microsoft.com/office/drawing/2014/chartex" xmlns:cx1="http://schemas.microsoft.com/office/drawing/2015/9/8/chartex" xmlns:cx2="http://schemas.microsoft.com/office/drawing/2015/10/21/chartex" xmlns:cx3="http://schemas.microsoft.com/office/drawing/2016/5/9/chartex" xmlns:cx4="http://schemas.microsoft.com/office/drawing/2016/5/10/chartex" xmlns:cx5="http://schemas.microsoft.com/office/drawing/2016/5/11/chartex" xmlns:cx6="http://schemas.microsoft.com/office/drawing/2016/5/12/chartex" xmlns:cx7="http://schemas.microsoft.com/office/drawing/2016/5/13/chartex" xmlns:cx8="http://schemas.microsoft.com/office/drawing/2016/5/14/chartex" xmlns:mc="http://schemas.openxmlformats.org/markup-compatibility/2006" xmlns:aink="http://schemas.microsoft.com/office/drawing/2016/ink" xmlns:am3d="http://schemas.microsoft.com/office/drawing/2017/model3d" xmlns:o="urn:schemas-microsoft-com:office:office" xmlns:oel="http://schemas.microsoft.com/office/2019/extlst" xmlns:r="http://schemas.openxmlformats.org/officeDocument/2006/relationships" xmlns:m="http://schemas.openxmlformats.org/officeDocument/2006/math" xmlns:v="urn:schemas-microsoft-com:vml" xmlns:wp14="http://schemas.microsoft.com/office/word/2010/wordprocessingDrawing" xmlns:wp="http://schemas.openxmlformats.org/drawingml/2006/wordprocessingDrawing" xmlns:w10="urn:schemas-microsoft-com:office:word" xmlns:w="http://schemas.openxmlformats.org/wordprocessingml/2006/main" xmlns:w14="http://schemas.microsoft.com/office/word/2010/wordml" xmlns:w15="http://schemas.microsoft.com/office/word/2012/wordml" xmlns:w16cex="http://schemas.microsoft.com/office/word/2018/wordml/cex" xmlns:w16cid="http://schemas.microsoft.com/office/word/2016/wordml/cid" xmlns:w16="http://schemas.microsoft.com/office/word/2018/wordml" xmlns:w16du="http://schemas.microsoft.com/office/word/2023/wordml/word16du" xmlns:w16sdtdh="http://schemas.microsoft.com/office/word/2020/wordml/sdtdatahash" xmlns:w16sdtfl="http://schemas.microsoft.com/office/word/2024/wordml/sdtformatlock" xmlns:w16se="http://schemas.microsoft.com/office/word/2015/wordml/symex" xmlns:wpg="http://schemas.microsoft.com/office/word/2010/wordprocessingGroup" xmlns:wpi="http://schemas.microsoft.com/office/word/2010/wordprocessingInk" xmlns:wne="http://schemas.microsoft.com/office/word/2006/wordml" xmlns:wps="http://schemas.microsoft.com/office/word/2010/wordprocessingShape" mc:Ignorable="w14 w15 w16se w16cid w16 w16cex w16sdtdh w16sdtfl w16du wp14">
   <w:p>
     <w:pPr>
       <w:pBdr>
@@ -1799,7 +2713,7 @@
 </file>
 
 <file path=word/footnotes.xml><?xml version="1.0" encoding="utf-8"?>
-<w:footnotes xmlns:wpc="http://schemas.microsoft.com/office/word/2010/wordprocessingCanvas" xmlns:cx="http://schemas.microsoft.com/office/drawing/2014/chartex" xmlns:mc="http://schemas.openxmlformats.org/markup-compatibility/2006" xmlns:o="urn:schemas-microsoft-com:office:office" xmlns:r="http://schemas.openxmlformats.org/officeDocument/2006/relationships" xmlns:m="http://schemas.openxmlformats.org/officeDocument/2006/math" xmlns:v="urn:schemas-microsoft-com:vml" xmlns:wp14="http://schemas.microsoft.com/office/word/2010/wordprocessingDrawing" xmlns:wp="http://schemas.openxmlformats.org/drawingml/2006/wordprocessingDrawing" xmlns:w10="urn:schemas-microsoft-com:office:word" xmlns:w="http://schemas.openxmlformats.org/wordprocessingml/2006/main" xmlns:w14="http://schemas.microsoft.com/office/word/2010/wordml" xmlns:w15="http://schemas.microsoft.com/office/word/2012/wordml" xmlns:w16se="http://schemas.microsoft.com/office/word/2015/wordml/symex" xmlns:wpg="http://schemas.microsoft.com/office/word/2010/wordprocessingGroup" xmlns:wpi="http://schemas.microsoft.com/office/word/2010/wordprocessingInk" xmlns:wne="http://schemas.microsoft.com/office/word/2006/wordml" xmlns:wps="http://schemas.microsoft.com/office/word/2010/wordprocessingShape" mc:Ignorable="w14 w15 w16se wp14">
+<w:footnotes xmlns:wpc="http://schemas.microsoft.com/office/word/2010/wordprocessingCanvas" xmlns:cx="http://schemas.microsoft.com/office/drawing/2014/chartex" xmlns:cx1="http://schemas.microsoft.com/office/drawing/2015/9/8/chartex" xmlns:cx2="http://schemas.microsoft.com/office/drawing/2015/10/21/chartex" xmlns:cx3="http://schemas.microsoft.com/office/drawing/2016/5/9/chartex" xmlns:cx4="http://schemas.microsoft.com/office/drawing/2016/5/10/chartex" xmlns:cx5="http://schemas.microsoft.com/office/drawing/2016/5/11/chartex" xmlns:cx6="http://schemas.microsoft.com/office/drawing/2016/5/12/chartex" xmlns:cx7="http://schemas.microsoft.com/office/drawing/2016/5/13/chartex" xmlns:cx8="http://schemas.microsoft.com/office/drawing/2016/5/14/chartex" xmlns:mc="http://schemas.openxmlformats.org/markup-compatibility/2006" xmlns:aink="http://schemas.microsoft.com/office/drawing/2016/ink" xmlns:am3d="http://schemas.microsoft.com/office/drawing/2017/model3d" xmlns:o="urn:schemas-microsoft-com:office:office" xmlns:oel="http://schemas.microsoft.com/office/2019/extlst" xmlns:r="http://schemas.openxmlformats.org/officeDocument/2006/relationships" xmlns:m="http://schemas.openxmlformats.org/officeDocument/2006/math" xmlns:v="urn:schemas-microsoft-com:vml" xmlns:wp14="http://schemas.microsoft.com/office/word/2010/wordprocessingDrawing" xmlns:wp="http://schemas.openxmlformats.org/drawingml/2006/wordprocessingDrawing" xmlns:w10="urn:schemas-microsoft-com:office:word" xmlns:w="http://schemas.openxmlformats.org/wordprocessingml/2006/main" xmlns:w14="http://schemas.microsoft.com/office/word/2010/wordml" xmlns:w15="http://schemas.microsoft.com/office/word/2012/wordml" xmlns:w16cex="http://schemas.microsoft.com/office/word/2018/wordml/cex" xmlns:w16cid="http://schemas.microsoft.com/office/word/2016/wordml/cid" xmlns:w16="http://schemas.microsoft.com/office/word/2018/wordml" xmlns:w16du="http://schemas.microsoft.com/office/word/2023/wordml/word16du" xmlns:w16sdtdh="http://schemas.microsoft.com/office/word/2020/wordml/sdtdatahash" xmlns:w16sdtfl="http://schemas.microsoft.com/office/word/2024/wordml/sdtformatlock" xmlns:w16se="http://schemas.microsoft.com/office/word/2015/wordml/symex" xmlns:wpg="http://schemas.microsoft.com/office/word/2010/wordprocessingGroup" xmlns:wpi="http://schemas.microsoft.com/office/word/2010/wordprocessingInk" xmlns:wne="http://schemas.microsoft.com/office/word/2006/wordml" xmlns:wps="http://schemas.microsoft.com/office/word/2010/wordprocessingShape" mc:Ignorable="w14 w15 w16se w16cid w16 w16cex w16sdtdh w16sdtfl w16du wp14">
   <w:footnote w:type="separator" w:id="-1">
     <w:p>
       <w:r>
@@ -1818,7 +2732,7 @@
 </file>
 
 <file path=word/numbering.xml><?xml version="1.0" encoding="utf-8"?>
-<w:numbering xmlns:wpc="http://schemas.microsoft.com/office/word/2010/wordprocessingCanvas" xmlns:cx="http://schemas.microsoft.com/office/drawing/2014/chartex" xmlns:mc="http://schemas.openxmlformats.org/markup-compatibility/2006" xmlns:o="urn:schemas-microsoft-com:office:office" xmlns:r="http://schemas.openxmlformats.org/officeDocument/2006/relationships" xmlns:m="http://schemas.openxmlformats.org/officeDocument/2006/math" xmlns:v="urn:schemas-microsoft-com:vml" xmlns:wp14="http://schemas.microsoft.com/office/word/2010/wordprocessingDrawing" xmlns:wp="http://schemas.openxmlformats.org/drawingml/2006/wordprocessingDrawing" xmlns:w10="urn:schemas-microsoft-com:office:word" xmlns:w="http://schemas.openxmlformats.org/wordprocessingml/2006/main" xmlns:w14="http://schemas.microsoft.com/office/word/2010/wordml" xmlns:w15="http://schemas.microsoft.com/office/word/2012/wordml" xmlns:w16se="http://schemas.microsoft.com/office/word/2015/wordml/symex" xmlns:wpg="http://schemas.microsoft.com/office/word/2010/wordprocessingGroup" xmlns:wpi="http://schemas.microsoft.com/office/word/2010/wordprocessingInk" xmlns:wne="http://schemas.microsoft.com/office/word/2006/wordml" xmlns:wps="http://schemas.microsoft.com/office/word/2010/wordprocessingShape" mc:Ignorable="w14 w15 w16se wp14">
+<w:numbering xmlns:wpc="http://schemas.microsoft.com/office/word/2010/wordprocessingCanvas" xmlns:cx="http://schemas.microsoft.com/office/drawing/2014/chartex" xmlns:cx1="http://schemas.microsoft.com/office/drawing/2015/9/8/chartex" xmlns:cx2="http://schemas.microsoft.com/office/drawing/2015/10/21/chartex" xmlns:cx3="http://schemas.microsoft.com/office/drawing/2016/5/9/chartex" xmlns:cx4="http://schemas.microsoft.com/office/drawing/2016/5/10/chartex" xmlns:cx5="http://schemas.microsoft.com/office/drawing/2016/5/11/chartex" xmlns:cx6="http://schemas.microsoft.com/office/drawing/2016/5/12/chartex" xmlns:cx7="http://schemas.microsoft.com/office/drawing/2016/5/13/chartex" xmlns:cx8="http://schemas.microsoft.com/office/drawing/2016/5/14/chartex" xmlns:mc="http://schemas.openxmlformats.org/markup-compatibility/2006" xmlns:aink="http://schemas.microsoft.com/office/drawing/2016/ink" xmlns:am3d="http://schemas.microsoft.com/office/drawing/2017/model3d" xmlns:o="urn:schemas-microsoft-com:office:office" xmlns:oel="http://schemas.microsoft.com/office/2019/extlst" xmlns:r="http://schemas.openxmlformats.org/officeDocument/2006/relationships" xmlns:m="http://schemas.openxmlformats.org/officeDocument/2006/math" xmlns:v="urn:schemas-microsoft-com:vml" xmlns:wp14="http://schemas.microsoft.com/office/word/2010/wordprocessingDrawing" xmlns:wp="http://schemas.openxmlformats.org/drawingml/2006/wordprocessingDrawing" xmlns:w10="urn:schemas-microsoft-com:office:word" xmlns:w="http://schemas.openxmlformats.org/wordprocessingml/2006/main" xmlns:w14="http://schemas.microsoft.com/office/word/2010/wordml" xmlns:w15="http://schemas.microsoft.com/office/word/2012/wordml" xmlns:w16cex="http://schemas.microsoft.com/office/word/2018/wordml/cex" xmlns:w16cid="http://schemas.microsoft.com/office/word/2016/wordml/cid" xmlns:w16="http://schemas.microsoft.com/office/word/2018/wordml" xmlns:w16du="http://schemas.microsoft.com/office/word/2023/wordml/word16du" xmlns:w16sdtdh="http://schemas.microsoft.com/office/word/2020/wordml/sdtdatahash" xmlns:w16sdtfl="http://schemas.microsoft.com/office/word/2024/wordml/sdtformatlock" xmlns:w16se="http://schemas.microsoft.com/office/word/2015/wordml/symex" xmlns:wpg="http://schemas.microsoft.com/office/word/2010/wordprocessingGroup" xmlns:wpi="http://schemas.microsoft.com/office/word/2010/wordprocessingInk" xmlns:wne="http://schemas.microsoft.com/office/word/2006/wordml" xmlns:wps="http://schemas.microsoft.com/office/word/2010/wordprocessingShape" mc:Ignorable="w14 w15 w16se w16cid w16 w16cex w16sdtdh w16sdtfl w16du wp14">
   <w:abstractNum w:abstractNumId="0" w15:restartNumberingAfterBreak="0">
     <w:nsid w:val="1A3A4854"/>
     <w:multiLevelType w:val="multilevel"/>
@@ -1933,32 +2847,50 @@
     </w:lvl>
   </w:abstractNum>
   <w:abstractNum w:abstractNumId="1" w15:restartNumberingAfterBreak="0">
-    <w:nsid w:val="701A566C"/>
+    <w:nsid w:val="35B21A3D"/>
     <w:multiLevelType w:val="multilevel"/>
-    <w:tmpl w:val="473E9DAA"/>
+    <w:tmpl w:val="C5E68724"/>
     <w:lvl w:ilvl="0">
       <w:start w:val="1"/>
       <w:numFmt w:val="bullet"/>
-      <w:lvlText w:val="●"/>
+      <w:lvlText w:val=""/>
       <w:lvlJc w:val="left"/>
       <w:pPr>
         <w:ind w:left="720" w:hanging="360"/>
       </w:pPr>
       <w:rPr>
+        <w:rFonts w:ascii="Symbol" w:hAnsi="Symbol" w:hint="default"/>
+        <w:b w:val="0"/>
+        <w:caps w:val="0"/>
+        <w:smallCaps w:val="0"/>
+        <w:color w:val="000000" w:themeColor="text1"/>
+        <w:spacing w:val="0"/>
         <w:u w:val="none"/>
+        <w14:glow w14:rad="0">
+          <w14:srgbClr w14:val="000000"/>
+        </w14:glow>
+        <w14:shadow w14:blurRad="38100" w14:dist="19050" w14:dir="2700000" w14:sx="100000" w14:sy="100000" w14:kx="0" w14:ky="0" w14:algn="tl">
+          <w14:schemeClr w14:val="dk1">
+            <w14:alpha w14:val="60000"/>
+          </w14:schemeClr>
+        </w14:shadow>
+        <w14:reflection w14:blurRad="0" w14:stA="0" w14:stPos="0" w14:endA="0" w14:endPos="0" w14:dist="0" w14:dir="0" w14:fadeDir="0" w14:sx="0" w14:sy="0" w14:kx="0" w14:ky="0" w14:algn="none"/>
+        <w14:textOutline w14:w="0" w14:cap="flat" w14:cmpd="sng" w14:algn="ctr">
+          <w14:noFill/>
+          <w14:prstDash w14:val="solid"/>
+          <w14:round/>
+        </w14:textOutline>
+        <w14:props3d w14:extrusionH="0" w14:contourW="0" w14:prstMaterial="none"/>
       </w:rPr>
     </w:lvl>
     <w:lvl w:ilvl="1">
       <w:start w:val="1"/>
-      <w:numFmt w:val="bullet"/>
-      <w:lvlText w:val="○"/>
+      <w:numFmt w:val="decimal"/>
+      <w:lvlText w:val="%2."/>
       <w:lvlJc w:val="left"/>
       <w:pPr>
         <w:ind w:left="1440" w:hanging="360"/>
       </w:pPr>
-      <w:rPr>
-        <w:u w:val="none"/>
-      </w:rPr>
     </w:lvl>
     <w:lvl w:ilvl="2">
       <w:start w:val="1"/>
@@ -2045,17 +2977,245 @@
       </w:rPr>
     </w:lvl>
   </w:abstractNum>
-  <w:num w:numId="1">
+  <w:abstractNum w:abstractNumId="2" w15:restartNumberingAfterBreak="0">
+    <w:nsid w:val="695D57DE"/>
+    <w:multiLevelType w:val="multilevel"/>
+    <w:tmpl w:val="4B3EED88"/>
+    <w:lvl w:ilvl="0">
+      <w:start w:val="1"/>
+      <w:numFmt w:val="bullet"/>
+      <w:lvlText w:val=""/>
+      <w:lvlJc w:val="left"/>
+      <w:pPr>
+        <w:ind w:left="720" w:hanging="360"/>
+      </w:pPr>
+      <w:rPr>
+        <w:rFonts w:ascii="Symbol" w:hAnsi="Symbol" w:hint="default"/>
+        <w:u w:val="none"/>
+      </w:rPr>
+    </w:lvl>
+    <w:lvl w:ilvl="1">
+      <w:start w:val="1"/>
+      <w:numFmt w:val="decimal"/>
+      <w:lvlText w:val="%2."/>
+      <w:lvlJc w:val="left"/>
+      <w:pPr>
+        <w:ind w:left="1440" w:hanging="360"/>
+      </w:pPr>
+    </w:lvl>
+    <w:lvl w:ilvl="2">
+      <w:start w:val="1"/>
+      <w:numFmt w:val="bullet"/>
+      <w:lvlText w:val="■"/>
+      <w:lvlJc w:val="left"/>
+      <w:pPr>
+        <w:ind w:left="2160" w:hanging="360"/>
+      </w:pPr>
+      <w:rPr>
+        <w:u w:val="none"/>
+      </w:rPr>
+    </w:lvl>
+    <w:lvl w:ilvl="3">
+      <w:start w:val="1"/>
+      <w:numFmt w:val="bullet"/>
+      <w:lvlText w:val="●"/>
+      <w:lvlJc w:val="left"/>
+      <w:pPr>
+        <w:ind w:left="2880" w:hanging="360"/>
+      </w:pPr>
+      <w:rPr>
+        <w:u w:val="none"/>
+      </w:rPr>
+    </w:lvl>
+    <w:lvl w:ilvl="4">
+      <w:start w:val="1"/>
+      <w:numFmt w:val="bullet"/>
+      <w:lvlText w:val="○"/>
+      <w:lvlJc w:val="left"/>
+      <w:pPr>
+        <w:ind w:left="3600" w:hanging="360"/>
+      </w:pPr>
+      <w:rPr>
+        <w:u w:val="none"/>
+      </w:rPr>
+    </w:lvl>
+    <w:lvl w:ilvl="5">
+      <w:start w:val="1"/>
+      <w:numFmt w:val="bullet"/>
+      <w:lvlText w:val="■"/>
+      <w:lvlJc w:val="left"/>
+      <w:pPr>
+        <w:ind w:left="4320" w:hanging="360"/>
+      </w:pPr>
+      <w:rPr>
+        <w:u w:val="none"/>
+      </w:rPr>
+    </w:lvl>
+    <w:lvl w:ilvl="6">
+      <w:start w:val="1"/>
+      <w:numFmt w:val="bullet"/>
+      <w:lvlText w:val="●"/>
+      <w:lvlJc w:val="left"/>
+      <w:pPr>
+        <w:ind w:left="5040" w:hanging="360"/>
+      </w:pPr>
+      <w:rPr>
+        <w:u w:val="none"/>
+      </w:rPr>
+    </w:lvl>
+    <w:lvl w:ilvl="7">
+      <w:start w:val="1"/>
+      <w:numFmt w:val="bullet"/>
+      <w:lvlText w:val="○"/>
+      <w:lvlJc w:val="left"/>
+      <w:pPr>
+        <w:ind w:left="5760" w:hanging="360"/>
+      </w:pPr>
+      <w:rPr>
+        <w:u w:val="none"/>
+      </w:rPr>
+    </w:lvl>
+    <w:lvl w:ilvl="8">
+      <w:start w:val="1"/>
+      <w:numFmt w:val="bullet"/>
+      <w:lvlText w:val="■"/>
+      <w:lvlJc w:val="left"/>
+      <w:pPr>
+        <w:ind w:left="6480" w:hanging="360"/>
+      </w:pPr>
+      <w:rPr>
+        <w:u w:val="none"/>
+      </w:rPr>
+    </w:lvl>
+  </w:abstractNum>
+  <w:abstractNum w:abstractNumId="3" w15:restartNumberingAfterBreak="0">
+    <w:nsid w:val="701A566C"/>
+    <w:multiLevelType w:val="multilevel"/>
+    <w:tmpl w:val="4B3EED88"/>
+    <w:lvl w:ilvl="0">
+      <w:start w:val="1"/>
+      <w:numFmt w:val="bullet"/>
+      <w:lvlText w:val=""/>
+      <w:lvlJc w:val="left"/>
+      <w:pPr>
+        <w:ind w:left="720" w:hanging="360"/>
+      </w:pPr>
+      <w:rPr>
+        <w:rFonts w:ascii="Symbol" w:hAnsi="Symbol" w:hint="default"/>
+        <w:u w:val="none"/>
+      </w:rPr>
+    </w:lvl>
+    <w:lvl w:ilvl="1">
+      <w:start w:val="1"/>
+      <w:numFmt w:val="decimal"/>
+      <w:lvlText w:val="%2."/>
+      <w:lvlJc w:val="left"/>
+      <w:pPr>
+        <w:ind w:left="1440" w:hanging="360"/>
+      </w:pPr>
+    </w:lvl>
+    <w:lvl w:ilvl="2">
+      <w:start w:val="1"/>
+      <w:numFmt w:val="bullet"/>
+      <w:lvlText w:val="■"/>
+      <w:lvlJc w:val="left"/>
+      <w:pPr>
+        <w:ind w:left="2160" w:hanging="360"/>
+      </w:pPr>
+      <w:rPr>
+        <w:u w:val="none"/>
+      </w:rPr>
+    </w:lvl>
+    <w:lvl w:ilvl="3">
+      <w:start w:val="1"/>
+      <w:numFmt w:val="bullet"/>
+      <w:lvlText w:val="●"/>
+      <w:lvlJc w:val="left"/>
+      <w:pPr>
+        <w:ind w:left="2880" w:hanging="360"/>
+      </w:pPr>
+      <w:rPr>
+        <w:u w:val="none"/>
+      </w:rPr>
+    </w:lvl>
+    <w:lvl w:ilvl="4">
+      <w:start w:val="1"/>
+      <w:numFmt w:val="bullet"/>
+      <w:lvlText w:val="○"/>
+      <w:lvlJc w:val="left"/>
+      <w:pPr>
+        <w:ind w:left="3600" w:hanging="360"/>
+      </w:pPr>
+      <w:rPr>
+        <w:u w:val="none"/>
+      </w:rPr>
+    </w:lvl>
+    <w:lvl w:ilvl="5">
+      <w:start w:val="1"/>
+      <w:numFmt w:val="bullet"/>
+      <w:lvlText w:val="■"/>
+      <w:lvlJc w:val="left"/>
+      <w:pPr>
+        <w:ind w:left="4320" w:hanging="360"/>
+      </w:pPr>
+      <w:rPr>
+        <w:u w:val="none"/>
+      </w:rPr>
+    </w:lvl>
+    <w:lvl w:ilvl="6">
+      <w:start w:val="1"/>
+      <w:numFmt w:val="bullet"/>
+      <w:lvlText w:val="●"/>
+      <w:lvlJc w:val="left"/>
+      <w:pPr>
+        <w:ind w:left="5040" w:hanging="360"/>
+      </w:pPr>
+      <w:rPr>
+        <w:u w:val="none"/>
+      </w:rPr>
+    </w:lvl>
+    <w:lvl w:ilvl="7">
+      <w:start w:val="1"/>
+      <w:numFmt w:val="bullet"/>
+      <w:lvlText w:val="○"/>
+      <w:lvlJc w:val="left"/>
+      <w:pPr>
+        <w:ind w:left="5760" w:hanging="360"/>
+      </w:pPr>
+      <w:rPr>
+        <w:u w:val="none"/>
+      </w:rPr>
+    </w:lvl>
+    <w:lvl w:ilvl="8">
+      <w:start w:val="1"/>
+      <w:numFmt w:val="bullet"/>
+      <w:lvlText w:val="■"/>
+      <w:lvlJc w:val="left"/>
+      <w:pPr>
+        <w:ind w:left="6480" w:hanging="360"/>
+      </w:pPr>
+      <w:rPr>
+        <w:u w:val="none"/>
+      </w:rPr>
+    </w:lvl>
+  </w:abstractNum>
+  <w:num w:numId="1" w16cid:durableId="2011443349">
     <w:abstractNumId w:val="0"/>
   </w:num>
-  <w:num w:numId="2">
+  <w:num w:numId="2" w16cid:durableId="1689405335">
+    <w:abstractNumId w:val="3"/>
+  </w:num>
+  <w:num w:numId="3" w16cid:durableId="404307887">
+    <w:abstractNumId w:val="2"/>
+  </w:num>
+  <w:num w:numId="4" w16cid:durableId="1476486778">
     <w:abstractNumId w:val="1"/>
   </w:num>
 </w:numbering>
 </file>
 
 <file path=word/styles.xml><?xml version="1.0" encoding="utf-8"?>
-<w:styles xmlns:mc="http://schemas.openxmlformats.org/markup-compatibility/2006" xmlns:r="http://schemas.openxmlformats.org/officeDocument/2006/relationships" xmlns:w="http://schemas.openxmlformats.org/wordprocessingml/2006/main" xmlns:w14="http://schemas.microsoft.com/office/word/2010/wordml" xmlns:w15="http://schemas.microsoft.com/office/word/2012/wordml" xmlns:w16se="http://schemas.microsoft.com/office/word/2015/wordml/symex" mc:Ignorable="w14 w15 w16se">
+<w:styles xmlns:mc="http://schemas.openxmlformats.org/markup-compatibility/2006" xmlns:r="http://schemas.openxmlformats.org/officeDocument/2006/relationships" xmlns:w="http://schemas.openxmlformats.org/wordprocessingml/2006/main" xmlns:w14="http://schemas.microsoft.com/office/word/2010/wordml" xmlns:w15="http://schemas.microsoft.com/office/word/2012/wordml" xmlns:w16cex="http://schemas.microsoft.com/office/word/2018/wordml/cex" xmlns:w16cid="http://schemas.microsoft.com/office/word/2016/wordml/cid" xmlns:w16="http://schemas.microsoft.com/office/word/2018/wordml" xmlns:w16du="http://schemas.microsoft.com/office/word/2023/wordml/word16du" xmlns:w16sdtdh="http://schemas.microsoft.com/office/word/2020/wordml/sdtdatahash" xmlns:w16sdtfl="http://schemas.microsoft.com/office/word/2024/wordml/sdtformatlock" xmlns:w16se="http://schemas.microsoft.com/office/word/2015/wordml/symex" mc:Ignorable="w14 w15 w16se w16cid w16 w16cex w16sdtdh w16sdtfl w16du">
   <w:docDefaults>
     <w:rPrDefault>
       <w:rPr>
@@ -2067,7 +3227,7 @@
     </w:rPrDefault>
     <w:pPrDefault/>
   </w:docDefaults>
-  <w:latentStyles w:defLockedState="0" w:defUIPriority="99" w:defSemiHidden="0" w:defUnhideWhenUsed="0" w:defQFormat="0" w:count="371">
+  <w:latentStyles w:defLockedState="0" w:defUIPriority="99" w:defSemiHidden="0" w:defUnhideWhenUsed="0" w:defQFormat="0" w:count="376">
     <w:lsdException w:name="Normal" w:uiPriority="0" w:qFormat="1"/>
     <w:lsdException w:name="heading 1" w:uiPriority="9" w:qFormat="1"/>
     <w:lsdException w:name="heading 2" w:semiHidden="1" w:uiPriority="9" w:unhideWhenUsed="1" w:qFormat="1"/>
@@ -2439,6 +3599,11 @@
     <w:lsdException w:name="List Table 5 Dark Accent 6" w:uiPriority="50"/>
     <w:lsdException w:name="List Table 6 Colorful Accent 6" w:uiPriority="51"/>
     <w:lsdException w:name="List Table 7 Colorful Accent 6" w:uiPriority="52"/>
+    <w:lsdException w:name="Mention" w:semiHidden="1" w:unhideWhenUsed="1"/>
+    <w:lsdException w:name="Smart Hyperlink" w:semiHidden="1" w:unhideWhenUsed="1"/>
+    <w:lsdException w:name="Hashtag" w:semiHidden="1" w:unhideWhenUsed="1"/>
+    <w:lsdException w:name="Unresolved Mention" w:semiHidden="1" w:unhideWhenUsed="1"/>
+    <w:lsdException w:name="Smart Link" w:semiHidden="1" w:unhideWhenUsed="1"/>
   </w:latentStyles>
   <w:style w:type="paragraph" w:default="1" w:styleId="Normal">
     <w:name w:val="Normal"/>
@@ -2698,6 +3863,40 @@
     <w:link w:val="Footer"/>
     <w:uiPriority w:val="99"/>
     <w:rsid w:val="00CD0506"/>
+  </w:style>
+  <w:style w:type="paragraph" w:styleId="ListParagraph">
+    <w:name w:val="List Paragraph"/>
+    <w:basedOn w:val="Normal"/>
+    <w:uiPriority w:val="34"/>
+    <w:qFormat/>
+    <w:rsid w:val="00287BAE"/>
+    <w:pPr>
+      <w:ind w:left="720"/>
+      <w:contextualSpacing/>
+    </w:pPr>
+  </w:style>
+  <w:style w:type="character" w:styleId="Hyperlink">
+    <w:name w:val="Hyperlink"/>
+    <w:basedOn w:val="DefaultParagraphFont"/>
+    <w:uiPriority w:val="99"/>
+    <w:unhideWhenUsed/>
+    <w:rsid w:val="00287BAE"/>
+    <w:rPr>
+      <w:color w:val="0000FF" w:themeColor="hyperlink"/>
+      <w:u w:val="single"/>
+    </w:rPr>
+  </w:style>
+  <w:style w:type="character" w:styleId="UnresolvedMention">
+    <w:name w:val="Unresolved Mention"/>
+    <w:basedOn w:val="DefaultParagraphFont"/>
+    <w:uiPriority w:val="99"/>
+    <w:semiHidden/>
+    <w:unhideWhenUsed/>
+    <w:rsid w:val="00287BAE"/>
+    <w:rPr>
+      <w:color w:val="605E5C"/>
+      <w:shd w:val="clear" w:color="auto" w:fill="E1DFDD"/>
+    </w:rPr>
   </w:style>
 </w:styles>
 </file>

</xml_diff>